<commit_message>
updates to glossary for second half of semester
</commit_message>
<xml_diff>
--- a/AH_Glossary.docx
+++ b/AH_Glossary.docx
@@ -2603,7 +2603,2357 @@
           <w:ilvl w:val="0"/>
           <w:numId w:val="0"/>
         </w:numPr>
-        <w:ind w:left="720"/>
+        <w:ind w:left="432" w:hanging="432"/>
+        <w:rPr>
+          <w:u w:val="single"/>
+        </w:rPr>
+      </w:pPr>
+      <w:r>
+        <w:rPr>
+          <w:u w:val="single"/>
+        </w:rPr>
+        <w:t xml:space="preserve">UNIT </w:t>
+      </w:r>
+      <w:r>
+        <w:rPr>
+          <w:u w:val="single"/>
+        </w:rPr>
+        <w:t>10: Semantic Analysis</w:t>
+      </w:r>
+    </w:p>
+    <w:p>
+      <w:pPr>
+        <w:pStyle w:val="ListBullet"/>
+        <w:numPr>
+          <w:ilvl w:val="0"/>
+          <w:numId w:val="9"/>
+        </w:numPr>
+        <w:rPr>
+          <w:sz w:val="24"/>
+          <w:szCs w:val="24"/>
+        </w:rPr>
+      </w:pPr>
+      <w:r>
+        <w:rPr>
+          <w:sz w:val="24"/>
+          <w:szCs w:val="24"/>
+        </w:rPr>
+        <w:t>Word Similarity:</w:t>
+      </w:r>
+    </w:p>
+    <w:p>
+      <w:pPr>
+        <w:pStyle w:val="ListBullet"/>
+        <w:numPr>
+          <w:ilvl w:val="1"/>
+          <w:numId w:val="9"/>
+        </w:numPr>
+        <w:rPr>
+          <w:sz w:val="24"/>
+          <w:szCs w:val="24"/>
+        </w:rPr>
+      </w:pPr>
+      <w:r>
+        <w:rPr>
+          <w:sz w:val="24"/>
+          <w:szCs w:val="24"/>
+        </w:rPr>
+        <w:t>Approaches</w:t>
+      </w:r>
+    </w:p>
+    <w:p>
+      <w:pPr>
+        <w:pStyle w:val="ListBullet"/>
+        <w:numPr>
+          <w:ilvl w:val="2"/>
+          <w:numId w:val="9"/>
+        </w:numPr>
+        <w:rPr>
+          <w:sz w:val="24"/>
+          <w:szCs w:val="24"/>
+        </w:rPr>
+      </w:pPr>
+      <w:r>
+        <w:rPr>
+          <w:sz w:val="24"/>
+          <w:szCs w:val="24"/>
+        </w:rPr>
+        <w:t>Statistical: How closely associated are two words in a corpus</w:t>
+      </w:r>
+    </w:p>
+    <w:p>
+      <w:pPr>
+        <w:pStyle w:val="ListBullet"/>
+        <w:numPr>
+          <w:ilvl w:val="2"/>
+          <w:numId w:val="9"/>
+        </w:numPr>
+        <w:rPr>
+          <w:sz w:val="24"/>
+          <w:szCs w:val="24"/>
+        </w:rPr>
+      </w:pPr>
+      <w:r>
+        <w:rPr>
+          <w:sz w:val="24"/>
+          <w:szCs w:val="24"/>
+        </w:rPr>
+        <w:t>Structure: How close are two words within a semantic graph</w:t>
+      </w:r>
+    </w:p>
+    <w:p>
+      <w:pPr>
+        <w:pStyle w:val="ListBullet"/>
+        <w:numPr>
+          <w:ilvl w:val="0"/>
+          <w:numId w:val="9"/>
+        </w:numPr>
+        <w:rPr>
+          <w:sz w:val="24"/>
+          <w:szCs w:val="24"/>
+        </w:rPr>
+      </w:pPr>
+      <w:r>
+        <w:rPr>
+          <w:sz w:val="24"/>
+          <w:szCs w:val="24"/>
+        </w:rPr>
+        <w:t>PMI: pointwise mutual information measure. Positive means words are related/associated</w:t>
+      </w:r>
+    </w:p>
+    <w:p>
+      <w:pPr>
+        <w:pStyle w:val="ListBullet"/>
+        <w:numPr>
+          <w:ilvl w:val="0"/>
+          <w:numId w:val="9"/>
+        </w:numPr>
+        <w:rPr>
+          <w:sz w:val="24"/>
+          <w:szCs w:val="24"/>
+        </w:rPr>
+      </w:pPr>
+      <w:r>
+        <w:rPr>
+          <w:sz w:val="24"/>
+          <w:szCs w:val="24"/>
+        </w:rPr>
+        <w:t>Vector Semantics:</w:t>
+      </w:r>
+    </w:p>
+    <w:p>
+      <w:pPr>
+        <w:pStyle w:val="ListBullet"/>
+        <w:numPr>
+          <w:ilvl w:val="1"/>
+          <w:numId w:val="9"/>
+        </w:numPr>
+        <w:rPr>
+          <w:sz w:val="24"/>
+          <w:szCs w:val="24"/>
+        </w:rPr>
+      </w:pPr>
+      <w:r>
+        <w:rPr>
+          <w:sz w:val="24"/>
+          <w:szCs w:val="24"/>
+        </w:rPr>
+        <w:t>Can be used to judge word similarity as well as text</w:t>
+      </w:r>
+    </w:p>
+    <w:p>
+      <w:pPr>
+        <w:pStyle w:val="ListBullet"/>
+        <w:numPr>
+          <w:ilvl w:val="1"/>
+          <w:numId w:val="9"/>
+        </w:numPr>
+        <w:rPr>
+          <w:sz w:val="24"/>
+          <w:szCs w:val="24"/>
+        </w:rPr>
+      </w:pPr>
+      <w:r>
+        <w:rPr>
+          <w:sz w:val="24"/>
+          <w:szCs w:val="24"/>
+        </w:rPr>
+        <w:t>Represents a distribution of other features found in same context</w:t>
+      </w:r>
+    </w:p>
+    <w:p>
+      <w:pPr>
+        <w:pStyle w:val="ListBullet"/>
+        <w:numPr>
+          <w:ilvl w:val="1"/>
+          <w:numId w:val="9"/>
+        </w:numPr>
+        <w:rPr>
+          <w:sz w:val="24"/>
+          <w:szCs w:val="24"/>
+        </w:rPr>
+      </w:pPr>
+      <w:r>
+        <w:rPr>
+          <w:sz w:val="24"/>
+          <w:szCs w:val="24"/>
+        </w:rPr>
+        <w:t>Two words are similar in meaning if their context vectors are similar</w:t>
+      </w:r>
+    </w:p>
+    <w:p>
+      <w:pPr>
+        <w:pStyle w:val="ListBullet"/>
+        <w:numPr>
+          <w:ilvl w:val="1"/>
+          <w:numId w:val="9"/>
+        </w:numPr>
+        <w:rPr>
+          <w:sz w:val="24"/>
+          <w:szCs w:val="24"/>
+        </w:rPr>
+      </w:pPr>
+      <w:r>
+        <w:rPr>
+          <w:sz w:val="24"/>
+          <w:szCs w:val="24"/>
+        </w:rPr>
+        <w:t>Subject to “garbage-in, garbage-out”</w:t>
+      </w:r>
+    </w:p>
+    <w:p>
+      <w:pPr>
+        <w:pStyle w:val="ListBullet"/>
+        <w:numPr>
+          <w:ilvl w:val="0"/>
+          <w:numId w:val="9"/>
+        </w:numPr>
+        <w:rPr>
+          <w:sz w:val="24"/>
+          <w:szCs w:val="24"/>
+        </w:rPr>
+      </w:pPr>
+      <w:r>
+        <w:rPr>
+          <w:sz w:val="24"/>
+          <w:szCs w:val="24"/>
+        </w:rPr>
+        <w:t>Document Similarity:</w:t>
+      </w:r>
+    </w:p>
+    <w:p>
+      <w:pPr>
+        <w:pStyle w:val="ListBullet"/>
+        <w:numPr>
+          <w:ilvl w:val="1"/>
+          <w:numId w:val="9"/>
+        </w:numPr>
+        <w:rPr>
+          <w:sz w:val="24"/>
+          <w:szCs w:val="24"/>
+        </w:rPr>
+      </w:pPr>
+      <w:r>
+        <w:rPr>
+          <w:sz w:val="24"/>
+          <w:szCs w:val="24"/>
+        </w:rPr>
+        <w:t>Examples:</w:t>
+      </w:r>
+    </w:p>
+    <w:p>
+      <w:pPr>
+        <w:pStyle w:val="ListBullet"/>
+        <w:numPr>
+          <w:ilvl w:val="2"/>
+          <w:numId w:val="9"/>
+        </w:numPr>
+        <w:rPr>
+          <w:sz w:val="24"/>
+          <w:szCs w:val="24"/>
+        </w:rPr>
+      </w:pPr>
+      <w:r>
+        <w:rPr>
+          <w:sz w:val="24"/>
+          <w:szCs w:val="24"/>
+        </w:rPr>
+        <w:t>Jaccard distance: measures shared terms</w:t>
+      </w:r>
+    </w:p>
+    <w:p>
+      <w:pPr>
+        <w:pStyle w:val="ListBullet"/>
+        <w:numPr>
+          <w:ilvl w:val="2"/>
+          <w:numId w:val="9"/>
+        </w:numPr>
+        <w:rPr>
+          <w:sz w:val="24"/>
+          <w:szCs w:val="24"/>
+        </w:rPr>
+      </w:pPr>
+      <w:r>
+        <w:rPr>
+          <w:sz w:val="24"/>
+          <w:szCs w:val="24"/>
+        </w:rPr>
+        <w:t>Cosine Similarity</w:t>
+      </w:r>
+    </w:p>
+    <w:p>
+      <w:pPr>
+        <w:pStyle w:val="ListBullet"/>
+        <w:numPr>
+          <w:ilvl w:val="2"/>
+          <w:numId w:val="9"/>
+        </w:numPr>
+        <w:rPr>
+          <w:sz w:val="24"/>
+          <w:szCs w:val="24"/>
+        </w:rPr>
+      </w:pPr>
+      <w:r>
+        <w:rPr>
+          <w:sz w:val="24"/>
+          <w:szCs w:val="24"/>
+        </w:rPr>
+        <w:t>Hellinger Distance</w:t>
+      </w:r>
+      <w:r>
+        <w:rPr>
+          <w:sz w:val="24"/>
+          <w:szCs w:val="24"/>
+        </w:rPr>
+        <w:t>: probability distributions as measures of doc similarity</w:t>
+      </w:r>
+    </w:p>
+    <w:p>
+      <w:pPr>
+        <w:pStyle w:val="ListBullet"/>
+        <w:numPr>
+          <w:ilvl w:val="0"/>
+          <w:numId w:val="9"/>
+        </w:numPr>
+        <w:rPr>
+          <w:sz w:val="24"/>
+          <w:szCs w:val="24"/>
+        </w:rPr>
+      </w:pPr>
+      <w:r>
+        <w:rPr>
+          <w:sz w:val="24"/>
+          <w:szCs w:val="24"/>
+        </w:rPr>
+        <w:t>Semantic Similarity</w:t>
+      </w:r>
+    </w:p>
+    <w:p>
+      <w:pPr>
+        <w:pStyle w:val="ListBullet"/>
+        <w:numPr>
+          <w:ilvl w:val="1"/>
+          <w:numId w:val="9"/>
+        </w:numPr>
+        <w:rPr>
+          <w:sz w:val="24"/>
+          <w:szCs w:val="24"/>
+        </w:rPr>
+      </w:pPr>
+      <w:proofErr w:type="gramStart"/>
+      <w:r>
+        <w:rPr>
+          <w:sz w:val="24"/>
+          <w:szCs w:val="24"/>
+        </w:rPr>
+        <w:t>Similarity !</w:t>
+      </w:r>
+      <w:proofErr w:type="gramEnd"/>
+      <w:r>
+        <w:rPr>
+          <w:sz w:val="24"/>
+          <w:szCs w:val="24"/>
+        </w:rPr>
+        <w:t>= Synonymy</w:t>
+      </w:r>
+    </w:p>
+    <w:p>
+      <w:pPr>
+        <w:pStyle w:val="ListBullet"/>
+        <w:numPr>
+          <w:ilvl w:val="0"/>
+          <w:numId w:val="0"/>
+        </w:numPr>
+        <w:ind w:left="432" w:hanging="432"/>
+        <w:rPr>
+          <w:u w:val="single"/>
+        </w:rPr>
+      </w:pPr>
+      <w:r>
+        <w:rPr>
+          <w:u w:val="single"/>
+        </w:rPr>
+        <w:t xml:space="preserve">UNIT </w:t>
+      </w:r>
+      <w:r>
+        <w:rPr>
+          <w:u w:val="single"/>
+        </w:rPr>
+        <w:t>11</w:t>
+      </w:r>
+      <w:r>
+        <w:rPr>
+          <w:u w:val="single"/>
+        </w:rPr>
+        <w:t xml:space="preserve">: </w:t>
+      </w:r>
+      <w:r>
+        <w:rPr>
+          <w:u w:val="single"/>
+        </w:rPr>
+        <w:t>Document Clustering</w:t>
+      </w:r>
+    </w:p>
+    <w:p>
+      <w:pPr>
+        <w:pStyle w:val="ListBullet"/>
+        <w:numPr>
+          <w:ilvl w:val="0"/>
+          <w:numId w:val="10"/>
+        </w:numPr>
+        <w:rPr>
+          <w:sz w:val="24"/>
+          <w:szCs w:val="24"/>
+        </w:rPr>
+      </w:pPr>
+      <w:r>
+        <w:rPr>
+          <w:sz w:val="24"/>
+          <w:szCs w:val="24"/>
+        </w:rPr>
+        <w:t>Organization of similar documents based on characteristics</w:t>
+      </w:r>
+    </w:p>
+    <w:p>
+      <w:pPr>
+        <w:pStyle w:val="ListBullet"/>
+        <w:numPr>
+          <w:ilvl w:val="0"/>
+          <w:numId w:val="10"/>
+        </w:numPr>
+        <w:rPr>
+          <w:sz w:val="24"/>
+          <w:szCs w:val="24"/>
+        </w:rPr>
+      </w:pPr>
+      <w:r>
+        <w:rPr>
+          <w:sz w:val="24"/>
+          <w:szCs w:val="24"/>
+        </w:rPr>
+        <w:t>Types (several):</w:t>
+      </w:r>
+    </w:p>
+    <w:p>
+      <w:pPr>
+        <w:pStyle w:val="ListBullet"/>
+        <w:numPr>
+          <w:ilvl w:val="1"/>
+          <w:numId w:val="10"/>
+        </w:numPr>
+        <w:rPr>
+          <w:sz w:val="24"/>
+          <w:szCs w:val="24"/>
+        </w:rPr>
+      </w:pPr>
+      <w:r>
+        <w:rPr>
+          <w:sz w:val="24"/>
+          <w:szCs w:val="24"/>
+        </w:rPr>
+        <w:t>Centroid-based -&gt; each cluster has a central representative member</w:t>
+      </w:r>
+    </w:p>
+    <w:p>
+      <w:pPr>
+        <w:pStyle w:val="ListBullet"/>
+        <w:numPr>
+          <w:ilvl w:val="2"/>
+          <w:numId w:val="10"/>
+        </w:numPr>
+        <w:rPr>
+          <w:sz w:val="24"/>
+          <w:szCs w:val="24"/>
+        </w:rPr>
+      </w:pPr>
+      <w:r>
+        <w:rPr>
+          <w:sz w:val="24"/>
+          <w:szCs w:val="24"/>
+        </w:rPr>
+        <w:t>Centroid: point within the cluster that is considered the most representative of that group</w:t>
+      </w:r>
+    </w:p>
+    <w:p>
+      <w:pPr>
+        <w:pStyle w:val="ListBullet"/>
+        <w:numPr>
+          <w:ilvl w:val="1"/>
+          <w:numId w:val="10"/>
+        </w:numPr>
+        <w:rPr>
+          <w:sz w:val="24"/>
+          <w:szCs w:val="24"/>
+        </w:rPr>
+      </w:pPr>
+      <w:r>
+        <w:rPr>
+          <w:sz w:val="24"/>
+          <w:szCs w:val="24"/>
+        </w:rPr>
+        <w:t>Hierarchical -&gt; smaller clusters are members of larger clusters</w:t>
+      </w:r>
+    </w:p>
+    <w:p>
+      <w:pPr>
+        <w:pStyle w:val="ListBullet"/>
+        <w:numPr>
+          <w:ilvl w:val="0"/>
+          <w:numId w:val="0"/>
+        </w:numPr>
+        <w:ind w:left="432" w:hanging="432"/>
+        <w:rPr>
+          <w:u w:val="single"/>
+        </w:rPr>
+      </w:pPr>
+      <w:r>
+        <w:rPr>
+          <w:u w:val="single"/>
+        </w:rPr>
+        <w:lastRenderedPageBreak/>
+        <w:t xml:space="preserve">UNIT </w:t>
+      </w:r>
+      <w:r>
+        <w:rPr>
+          <w:u w:val="single"/>
+        </w:rPr>
+        <w:t>1</w:t>
+      </w:r>
+      <w:r>
+        <w:rPr>
+          <w:u w:val="single"/>
+        </w:rPr>
+        <w:t>2</w:t>
+      </w:r>
+      <w:r>
+        <w:rPr>
+          <w:u w:val="single"/>
+        </w:rPr>
+        <w:t xml:space="preserve">: </w:t>
+      </w:r>
+      <w:r>
+        <w:rPr>
+          <w:u w:val="single"/>
+        </w:rPr>
+        <w:t>Automated Classifying of Documents</w:t>
+      </w:r>
+    </w:p>
+    <w:p>
+      <w:pPr>
+        <w:pStyle w:val="ListBullet"/>
+        <w:numPr>
+          <w:ilvl w:val="0"/>
+          <w:numId w:val="11"/>
+        </w:numPr>
+        <w:rPr>
+          <w:sz w:val="24"/>
+          <w:szCs w:val="24"/>
+        </w:rPr>
+      </w:pPr>
+      <w:r>
+        <w:rPr>
+          <w:sz w:val="24"/>
+          <w:szCs w:val="24"/>
+        </w:rPr>
+        <w:t>Types of Text Classification:</w:t>
+      </w:r>
+    </w:p>
+    <w:p>
+      <w:pPr>
+        <w:pStyle w:val="ListBullet"/>
+        <w:numPr>
+          <w:ilvl w:val="1"/>
+          <w:numId w:val="11"/>
+        </w:numPr>
+        <w:rPr>
+          <w:sz w:val="24"/>
+          <w:szCs w:val="24"/>
+        </w:rPr>
+      </w:pPr>
+      <w:r>
+        <w:rPr>
+          <w:sz w:val="24"/>
+          <w:szCs w:val="24"/>
+        </w:rPr>
+        <w:t xml:space="preserve">Usually longer texts, but able to classify </w:t>
+      </w:r>
+      <w:proofErr w:type="gramStart"/>
+      <w:r>
+        <w:rPr>
+          <w:sz w:val="24"/>
+          <w:szCs w:val="24"/>
+        </w:rPr>
+        <w:t>short  texts</w:t>
+      </w:r>
+      <w:proofErr w:type="gramEnd"/>
+    </w:p>
+    <w:p>
+      <w:pPr>
+        <w:pStyle w:val="ListBullet"/>
+        <w:numPr>
+          <w:ilvl w:val="1"/>
+          <w:numId w:val="11"/>
+        </w:numPr>
+        <w:rPr>
+          <w:sz w:val="24"/>
+          <w:szCs w:val="24"/>
+        </w:rPr>
+      </w:pPr>
+      <w:r>
+        <w:rPr>
+          <w:sz w:val="24"/>
+          <w:szCs w:val="24"/>
+        </w:rPr>
+        <w:t>Content-based</w:t>
+      </w:r>
+    </w:p>
+    <w:p>
+      <w:pPr>
+        <w:pStyle w:val="ListBullet"/>
+        <w:numPr>
+          <w:ilvl w:val="2"/>
+          <w:numId w:val="11"/>
+        </w:numPr>
+        <w:rPr>
+          <w:sz w:val="24"/>
+          <w:szCs w:val="24"/>
+        </w:rPr>
+      </w:pPr>
+      <w:r>
+        <w:rPr>
+          <w:sz w:val="24"/>
+          <w:szCs w:val="24"/>
+        </w:rPr>
+        <w:t>Start with two or more classes of existing content</w:t>
+      </w:r>
+    </w:p>
+    <w:p>
+      <w:pPr>
+        <w:pStyle w:val="ListBullet"/>
+        <w:numPr>
+          <w:ilvl w:val="2"/>
+          <w:numId w:val="11"/>
+        </w:numPr>
+        <w:rPr>
+          <w:sz w:val="24"/>
+          <w:szCs w:val="24"/>
+        </w:rPr>
+      </w:pPr>
+      <w:r>
+        <w:rPr>
+          <w:sz w:val="24"/>
+          <w:szCs w:val="24"/>
+        </w:rPr>
+        <w:t>Most are binary classifications</w:t>
+      </w:r>
+    </w:p>
+    <w:p>
+      <w:pPr>
+        <w:pStyle w:val="ListBullet"/>
+        <w:numPr>
+          <w:ilvl w:val="1"/>
+          <w:numId w:val="11"/>
+        </w:numPr>
+        <w:rPr>
+          <w:sz w:val="24"/>
+          <w:szCs w:val="24"/>
+        </w:rPr>
+      </w:pPr>
+      <w:r>
+        <w:rPr>
+          <w:sz w:val="24"/>
+          <w:szCs w:val="24"/>
+        </w:rPr>
+        <w:t>Descriptor-based</w:t>
+      </w:r>
+    </w:p>
+    <w:p>
+      <w:pPr>
+        <w:pStyle w:val="ListBullet"/>
+        <w:numPr>
+          <w:ilvl w:val="2"/>
+          <w:numId w:val="11"/>
+        </w:numPr>
+        <w:rPr>
+          <w:sz w:val="24"/>
+          <w:szCs w:val="24"/>
+        </w:rPr>
+      </w:pPr>
+      <w:r>
+        <w:rPr>
+          <w:sz w:val="24"/>
+          <w:szCs w:val="24"/>
+        </w:rPr>
+        <w:t>User-inputted description of content desired</w:t>
+      </w:r>
+    </w:p>
+    <w:p>
+      <w:pPr>
+        <w:pStyle w:val="ListBullet"/>
+        <w:numPr>
+          <w:ilvl w:val="2"/>
+          <w:numId w:val="11"/>
+        </w:numPr>
+        <w:rPr>
+          <w:sz w:val="24"/>
+          <w:szCs w:val="24"/>
+        </w:rPr>
+      </w:pPr>
+      <w:r>
+        <w:rPr>
+          <w:sz w:val="24"/>
+          <w:szCs w:val="24"/>
+        </w:rPr>
+        <w:t>Binary or Multiclassification</w:t>
+      </w:r>
+    </w:p>
+    <w:p>
+      <w:pPr>
+        <w:pStyle w:val="ListBullet"/>
+        <w:numPr>
+          <w:ilvl w:val="2"/>
+          <w:numId w:val="11"/>
+        </w:numPr>
+        <w:rPr>
+          <w:sz w:val="24"/>
+          <w:szCs w:val="24"/>
+        </w:rPr>
+      </w:pPr>
+      <w:r>
+        <w:rPr>
+          <w:sz w:val="24"/>
+          <w:szCs w:val="24"/>
+        </w:rPr>
+        <w:t>Can use taxonomy</w:t>
+      </w:r>
+    </w:p>
+    <w:p>
+      <w:pPr>
+        <w:pStyle w:val="ListBullet"/>
+        <w:numPr>
+          <w:ilvl w:val="0"/>
+          <w:numId w:val="11"/>
+        </w:numPr>
+        <w:rPr>
+          <w:sz w:val="24"/>
+          <w:szCs w:val="24"/>
+        </w:rPr>
+      </w:pPr>
+      <w:r>
+        <w:rPr>
+          <w:sz w:val="24"/>
+          <w:szCs w:val="24"/>
+        </w:rPr>
+        <w:t>Subject Based Classification</w:t>
+      </w:r>
+    </w:p>
+    <w:p>
+      <w:pPr>
+        <w:pStyle w:val="ListBullet"/>
+        <w:numPr>
+          <w:ilvl w:val="1"/>
+          <w:numId w:val="11"/>
+        </w:numPr>
+        <w:rPr>
+          <w:sz w:val="24"/>
+          <w:szCs w:val="24"/>
+        </w:rPr>
+      </w:pPr>
+      <w:r>
+        <w:rPr>
+          <w:sz w:val="24"/>
+          <w:szCs w:val="24"/>
+        </w:rPr>
+        <w:t>Two approaches:</w:t>
+      </w:r>
+    </w:p>
+    <w:p>
+      <w:pPr>
+        <w:pStyle w:val="ListBullet"/>
+        <w:numPr>
+          <w:ilvl w:val="2"/>
+          <w:numId w:val="11"/>
+        </w:numPr>
+        <w:rPr>
+          <w:sz w:val="24"/>
+          <w:szCs w:val="24"/>
+        </w:rPr>
+      </w:pPr>
+      <w:r>
+        <w:rPr>
+          <w:sz w:val="24"/>
+          <w:szCs w:val="24"/>
+        </w:rPr>
+        <w:t>Multinomial Naïve Bayes</w:t>
+      </w:r>
+    </w:p>
+    <w:p>
+      <w:pPr>
+        <w:pStyle w:val="ListBullet"/>
+        <w:numPr>
+          <w:ilvl w:val="3"/>
+          <w:numId w:val="11"/>
+        </w:numPr>
+        <w:rPr>
+          <w:sz w:val="24"/>
+          <w:szCs w:val="24"/>
+        </w:rPr>
+      </w:pPr>
+      <w:r>
+        <w:rPr>
+          <w:sz w:val="24"/>
+          <w:szCs w:val="24"/>
+        </w:rPr>
+        <w:t>Prior probability of class: global distribution of individuals</w:t>
+      </w:r>
+    </w:p>
+    <w:p>
+      <w:pPr>
+        <w:pStyle w:val="ListBullet"/>
+        <w:numPr>
+          <w:ilvl w:val="3"/>
+          <w:numId w:val="11"/>
+        </w:numPr>
+        <w:rPr>
+          <w:sz w:val="24"/>
+          <w:szCs w:val="24"/>
+        </w:rPr>
+      </w:pPr>
+      <w:r>
+        <w:rPr>
+          <w:sz w:val="24"/>
+          <w:szCs w:val="24"/>
+        </w:rPr>
+        <w:t xml:space="preserve">Prior </w:t>
+      </w:r>
+      <w:proofErr w:type="spellStart"/>
+      <w:r>
+        <w:rPr>
+          <w:sz w:val="24"/>
+          <w:szCs w:val="24"/>
+        </w:rPr>
+        <w:t>probabily</w:t>
+      </w:r>
+      <w:proofErr w:type="spellEnd"/>
+      <w:r>
+        <w:rPr>
+          <w:sz w:val="24"/>
+          <w:szCs w:val="24"/>
+        </w:rPr>
+        <w:t xml:space="preserve"> of predictor: global distribution of individuals into the predictor</w:t>
+      </w:r>
+    </w:p>
+    <w:p>
+      <w:pPr>
+        <w:pStyle w:val="ListBullet"/>
+        <w:numPr>
+          <w:ilvl w:val="3"/>
+          <w:numId w:val="11"/>
+        </w:numPr>
+        <w:rPr>
+          <w:sz w:val="24"/>
+          <w:szCs w:val="24"/>
+        </w:rPr>
+      </w:pPr>
+      <w:r>
+        <w:rPr>
+          <w:sz w:val="24"/>
+          <w:szCs w:val="24"/>
+        </w:rPr>
+        <w:t>Posterior probability of predictor: probability of having the predictor attributes</w:t>
+      </w:r>
+    </w:p>
+    <w:p>
+      <w:pPr>
+        <w:pStyle w:val="ListBullet"/>
+        <w:numPr>
+          <w:ilvl w:val="3"/>
+          <w:numId w:val="11"/>
+        </w:numPr>
+        <w:rPr>
+          <w:sz w:val="24"/>
+          <w:szCs w:val="24"/>
+        </w:rPr>
+      </w:pPr>
+      <w:r>
+        <w:rPr>
+          <w:sz w:val="24"/>
+          <w:szCs w:val="24"/>
+        </w:rPr>
+        <w:t>Posterior probability of class: probability of falling into target class</w:t>
+      </w:r>
+    </w:p>
+    <w:p>
+      <w:pPr>
+        <w:pStyle w:val="ListBullet"/>
+        <w:numPr>
+          <w:ilvl w:val="3"/>
+          <w:numId w:val="11"/>
+        </w:numPr>
+        <w:rPr>
+          <w:sz w:val="24"/>
+          <w:szCs w:val="24"/>
+        </w:rPr>
+      </w:pPr>
+    </w:p>
+    <w:p>
+      <w:pPr>
+        <w:pStyle w:val="ListBullet"/>
+        <w:numPr>
+          <w:ilvl w:val="2"/>
+          <w:numId w:val="11"/>
+        </w:numPr>
+        <w:rPr>
+          <w:sz w:val="24"/>
+          <w:szCs w:val="24"/>
+        </w:rPr>
+      </w:pPr>
+      <w:r>
+        <w:rPr>
+          <w:sz w:val="24"/>
+          <w:szCs w:val="24"/>
+        </w:rPr>
+        <w:t>SVM-based classifiers</w:t>
+      </w:r>
+    </w:p>
+    <w:p>
+      <w:pPr>
+        <w:pStyle w:val="ListBullet"/>
+        <w:numPr>
+          <w:ilvl w:val="3"/>
+          <w:numId w:val="11"/>
+        </w:numPr>
+        <w:rPr>
+          <w:sz w:val="24"/>
+          <w:szCs w:val="24"/>
+        </w:rPr>
+      </w:pPr>
+      <w:r>
+        <w:rPr>
+          <w:sz w:val="24"/>
+          <w:szCs w:val="24"/>
+        </w:rPr>
+        <w:t>Can train a plurality of SVMs and organize them into a system</w:t>
+      </w:r>
+    </w:p>
+    <w:p>
+      <w:pPr>
+        <w:pStyle w:val="ListBullet"/>
+        <w:numPr>
+          <w:ilvl w:val="0"/>
+          <w:numId w:val="0"/>
+        </w:numPr>
+        <w:ind w:left="432" w:hanging="432"/>
+        <w:rPr>
+          <w:u w:val="single"/>
+        </w:rPr>
+      </w:pPr>
+      <w:r>
+        <w:rPr>
+          <w:u w:val="single"/>
+        </w:rPr>
+        <w:t xml:space="preserve">UNIT </w:t>
+      </w:r>
+      <w:r>
+        <w:rPr>
+          <w:u w:val="single"/>
+        </w:rPr>
+        <w:t>1</w:t>
+      </w:r>
+      <w:r>
+        <w:rPr>
+          <w:u w:val="single"/>
+        </w:rPr>
+        <w:t>3</w:t>
+      </w:r>
+      <w:r>
+        <w:rPr>
+          <w:u w:val="single"/>
+        </w:rPr>
+        <w:t xml:space="preserve">: </w:t>
+      </w:r>
+      <w:r>
+        <w:rPr>
+          <w:u w:val="single"/>
+        </w:rPr>
+        <w:t>Semantic Analysis (Topic Modeling)</w:t>
+      </w:r>
+    </w:p>
+    <w:p>
+      <w:pPr>
+        <w:pStyle w:val="ListBullet"/>
+        <w:numPr>
+          <w:ilvl w:val="0"/>
+          <w:numId w:val="12"/>
+        </w:numPr>
+        <w:rPr>
+          <w:b/>
+          <w:bCs/>
+          <w:sz w:val="24"/>
+          <w:szCs w:val="24"/>
+        </w:rPr>
+      </w:pPr>
+      <w:r>
+        <w:rPr>
+          <w:sz w:val="24"/>
+          <w:szCs w:val="24"/>
+        </w:rPr>
+        <w:t>Canonical: match a preestablished list of topics for our domain</w:t>
+      </w:r>
+    </w:p>
+    <w:p>
+      <w:pPr>
+        <w:pStyle w:val="ListBullet"/>
+        <w:numPr>
+          <w:ilvl w:val="1"/>
+          <w:numId w:val="12"/>
+        </w:numPr>
+        <w:rPr>
+          <w:b/>
+          <w:bCs/>
+          <w:sz w:val="24"/>
+          <w:szCs w:val="24"/>
+        </w:rPr>
+      </w:pPr>
+      <w:r>
+        <w:rPr>
+          <w:sz w:val="24"/>
+          <w:szCs w:val="24"/>
+        </w:rPr>
+        <w:t xml:space="preserve">Goal is to determine a subset of canonical topics that are materially treated </w:t>
+      </w:r>
+      <w:proofErr w:type="gramStart"/>
+      <w:r>
+        <w:rPr>
+          <w:sz w:val="24"/>
+          <w:szCs w:val="24"/>
+        </w:rPr>
+        <w:t>in a given</w:t>
+      </w:r>
+      <w:proofErr w:type="gramEnd"/>
+      <w:r>
+        <w:rPr>
+          <w:sz w:val="24"/>
+          <w:szCs w:val="24"/>
+        </w:rPr>
+        <w:t xml:space="preserve"> corpus, showing which topics are contextually related in that corpus</w:t>
+      </w:r>
+    </w:p>
+    <w:p>
+      <w:pPr>
+        <w:pStyle w:val="ListBullet"/>
+        <w:numPr>
+          <w:ilvl w:val="1"/>
+          <w:numId w:val="12"/>
+        </w:numPr>
+        <w:rPr>
+          <w:b/>
+          <w:bCs/>
+          <w:sz w:val="24"/>
+          <w:szCs w:val="24"/>
+        </w:rPr>
+      </w:pPr>
+      <w:r>
+        <w:rPr>
+          <w:sz w:val="24"/>
+          <w:szCs w:val="24"/>
+        </w:rPr>
+        <w:t>Approaches:</w:t>
+      </w:r>
+    </w:p>
+    <w:p>
+      <w:pPr>
+        <w:pStyle w:val="ListBullet"/>
+        <w:numPr>
+          <w:ilvl w:val="2"/>
+          <w:numId w:val="12"/>
+        </w:numPr>
+        <w:rPr>
+          <w:b/>
+          <w:bCs/>
+          <w:sz w:val="24"/>
+          <w:szCs w:val="24"/>
+        </w:rPr>
+      </w:pPr>
+      <w:r>
+        <w:rPr>
+          <w:sz w:val="24"/>
+          <w:szCs w:val="24"/>
+        </w:rPr>
+        <w:t>Constrain the organic topic model to the canonical list</w:t>
+      </w:r>
+    </w:p>
+    <w:p>
+      <w:pPr>
+        <w:pStyle w:val="ListBullet"/>
+        <w:numPr>
+          <w:ilvl w:val="2"/>
+          <w:numId w:val="12"/>
+        </w:numPr>
+        <w:rPr>
+          <w:b/>
+          <w:bCs/>
+          <w:sz w:val="24"/>
+          <w:szCs w:val="24"/>
+        </w:rPr>
+      </w:pPr>
+      <w:r>
+        <w:rPr>
+          <w:sz w:val="24"/>
+          <w:szCs w:val="24"/>
+        </w:rPr>
+        <w:t>Use an IR approach, leveraging the canonical topic list to build queries.</w:t>
+      </w:r>
+    </w:p>
+    <w:p>
+      <w:pPr>
+        <w:pStyle w:val="ListBullet"/>
+        <w:numPr>
+          <w:ilvl w:val="2"/>
+          <w:numId w:val="12"/>
+        </w:numPr>
+        <w:rPr>
+          <w:b/>
+          <w:bCs/>
+          <w:sz w:val="24"/>
+          <w:szCs w:val="24"/>
+        </w:rPr>
+      </w:pPr>
+      <w:r>
+        <w:rPr>
+          <w:sz w:val="24"/>
+          <w:szCs w:val="24"/>
+        </w:rPr>
+        <w:t>Extension vs Intension</w:t>
+      </w:r>
+    </w:p>
+    <w:p>
+      <w:pPr>
+        <w:pStyle w:val="ListBullet"/>
+        <w:numPr>
+          <w:ilvl w:val="3"/>
+          <w:numId w:val="12"/>
+        </w:numPr>
+        <w:rPr>
+          <w:b/>
+          <w:bCs/>
+          <w:sz w:val="24"/>
+          <w:szCs w:val="24"/>
+        </w:rPr>
+      </w:pPr>
+      <w:r>
+        <w:rPr>
+          <w:sz w:val="24"/>
+          <w:szCs w:val="24"/>
+        </w:rPr>
+        <w:lastRenderedPageBreak/>
+        <w:t>Extension: concepts are extensionally related when they extend to some of the same referents in the world</w:t>
+      </w:r>
+    </w:p>
+    <w:p>
+      <w:pPr>
+        <w:pStyle w:val="ListBullet"/>
+        <w:numPr>
+          <w:ilvl w:val="3"/>
+          <w:numId w:val="12"/>
+        </w:numPr>
+        <w:rPr>
+          <w:b/>
+          <w:bCs/>
+          <w:sz w:val="24"/>
+          <w:szCs w:val="24"/>
+        </w:rPr>
+      </w:pPr>
+      <w:r>
+        <w:rPr>
+          <w:sz w:val="24"/>
+          <w:szCs w:val="24"/>
+        </w:rPr>
+        <w:t xml:space="preserve">Concepts are </w:t>
+      </w:r>
+      <w:proofErr w:type="spellStart"/>
+      <w:r>
+        <w:rPr>
+          <w:sz w:val="24"/>
+          <w:szCs w:val="24"/>
+        </w:rPr>
+        <w:t>intensionally</w:t>
+      </w:r>
+      <w:proofErr w:type="spellEnd"/>
+      <w:r>
+        <w:rPr>
+          <w:sz w:val="24"/>
+          <w:szCs w:val="24"/>
+        </w:rPr>
+        <w:t xml:space="preserve"> related when their meanings overlap</w:t>
+      </w:r>
+    </w:p>
+    <w:p>
+      <w:pPr>
+        <w:pStyle w:val="ListBullet"/>
+        <w:numPr>
+          <w:ilvl w:val="0"/>
+          <w:numId w:val="12"/>
+        </w:numPr>
+        <w:rPr>
+          <w:b/>
+          <w:bCs/>
+          <w:sz w:val="24"/>
+          <w:szCs w:val="24"/>
+        </w:rPr>
+      </w:pPr>
+      <w:r>
+        <w:rPr>
+          <w:sz w:val="24"/>
+          <w:szCs w:val="24"/>
+        </w:rPr>
+        <w:t>Organic: discover the “natural” topics of a corpus</w:t>
+      </w:r>
+    </w:p>
+    <w:p>
+      <w:pPr>
+        <w:pStyle w:val="ListBullet"/>
+        <w:numPr>
+          <w:ilvl w:val="1"/>
+          <w:numId w:val="12"/>
+        </w:numPr>
+        <w:rPr>
+          <w:b/>
+          <w:bCs/>
+          <w:sz w:val="24"/>
+          <w:szCs w:val="24"/>
+        </w:rPr>
+      </w:pPr>
+      <w:r>
+        <w:rPr>
+          <w:sz w:val="24"/>
+          <w:szCs w:val="24"/>
+        </w:rPr>
+        <w:t>Ideal is to let topics bubble up from out of the “lake” of unstructured docs</w:t>
+      </w:r>
+    </w:p>
+    <w:p>
+      <w:pPr>
+        <w:pStyle w:val="ListBullet"/>
+        <w:numPr>
+          <w:ilvl w:val="1"/>
+          <w:numId w:val="12"/>
+        </w:numPr>
+        <w:rPr>
+          <w:b/>
+          <w:bCs/>
+          <w:sz w:val="24"/>
+          <w:szCs w:val="24"/>
+        </w:rPr>
+      </w:pPr>
+      <w:proofErr w:type="gramStart"/>
+      <w:r>
+        <w:rPr>
+          <w:sz w:val="24"/>
+          <w:szCs w:val="24"/>
+        </w:rPr>
+        <w:t>Main focus</w:t>
+      </w:r>
+      <w:proofErr w:type="gramEnd"/>
+      <w:r>
+        <w:rPr>
+          <w:sz w:val="24"/>
+          <w:szCs w:val="24"/>
+        </w:rPr>
+        <w:t xml:space="preserve"> in DS community</w:t>
+      </w:r>
+    </w:p>
+    <w:p>
+      <w:pPr>
+        <w:pStyle w:val="ListBullet"/>
+        <w:numPr>
+          <w:ilvl w:val="0"/>
+          <w:numId w:val="12"/>
+        </w:numPr>
+        <w:rPr>
+          <w:b/>
+          <w:bCs/>
+          <w:sz w:val="24"/>
+          <w:szCs w:val="24"/>
+        </w:rPr>
+      </w:pPr>
+      <w:r>
+        <w:rPr>
+          <w:sz w:val="24"/>
+          <w:szCs w:val="24"/>
+        </w:rPr>
+        <w:t>Entity-centric: topics are strongly related to sets of Nes that may change over time</w:t>
+      </w:r>
+    </w:p>
+    <w:p>
+      <w:pPr>
+        <w:pStyle w:val="ListBullet"/>
+        <w:numPr>
+          <w:ilvl w:val="1"/>
+          <w:numId w:val="12"/>
+        </w:numPr>
+        <w:rPr>
+          <w:b/>
+          <w:bCs/>
+          <w:sz w:val="24"/>
+          <w:szCs w:val="24"/>
+        </w:rPr>
+      </w:pPr>
+      <w:r>
+        <w:rPr>
+          <w:sz w:val="24"/>
+          <w:szCs w:val="24"/>
+        </w:rPr>
+        <w:t>Goal: model whatever topics are strongly related to a set of named entities in a domain</w:t>
+      </w:r>
+    </w:p>
+    <w:p>
+      <w:pPr>
+        <w:pStyle w:val="ListBullet"/>
+        <w:numPr>
+          <w:ilvl w:val="1"/>
+          <w:numId w:val="12"/>
+        </w:numPr>
+        <w:rPr>
+          <w:b/>
+          <w:bCs/>
+          <w:sz w:val="24"/>
+          <w:szCs w:val="24"/>
+        </w:rPr>
+      </w:pPr>
+      <w:r>
+        <w:rPr>
+          <w:sz w:val="24"/>
+          <w:szCs w:val="24"/>
+        </w:rPr>
+        <w:t>Topics are worth little unless tied to NEs.</w:t>
+      </w:r>
+    </w:p>
+    <w:p>
+      <w:pPr>
+        <w:pStyle w:val="ListBullet"/>
+        <w:numPr>
+          <w:ilvl w:val="1"/>
+          <w:numId w:val="12"/>
+        </w:numPr>
+        <w:rPr>
+          <w:b/>
+          <w:bCs/>
+          <w:sz w:val="24"/>
+          <w:szCs w:val="24"/>
+        </w:rPr>
+      </w:pPr>
+      <w:r>
+        <w:rPr>
+          <w:sz w:val="24"/>
+          <w:szCs w:val="24"/>
+        </w:rPr>
+        <w:t xml:space="preserve"> NEs are worth little unless tied to topics</w:t>
+      </w:r>
+    </w:p>
+    <w:p>
+      <w:pPr>
+        <w:pStyle w:val="ListBullet"/>
+        <w:numPr>
+          <w:ilvl w:val="0"/>
+          <w:numId w:val="12"/>
+        </w:numPr>
+        <w:rPr>
+          <w:b/>
+          <w:bCs/>
+          <w:sz w:val="24"/>
+          <w:szCs w:val="24"/>
+        </w:rPr>
+      </w:pPr>
+      <w:r>
+        <w:rPr>
+          <w:sz w:val="24"/>
+          <w:szCs w:val="24"/>
+        </w:rPr>
+        <w:t>Organic Topic Modeling:</w:t>
+      </w:r>
+    </w:p>
+    <w:p>
+      <w:pPr>
+        <w:pStyle w:val="ListBullet"/>
+        <w:numPr>
+          <w:ilvl w:val="1"/>
+          <w:numId w:val="12"/>
+        </w:numPr>
+        <w:rPr>
+          <w:b/>
+          <w:bCs/>
+          <w:sz w:val="24"/>
+          <w:szCs w:val="24"/>
+        </w:rPr>
+      </w:pPr>
+      <w:r>
+        <w:rPr>
+          <w:sz w:val="24"/>
+          <w:szCs w:val="24"/>
+        </w:rPr>
+        <w:t>LSA: Latent Semantic Analysis</w:t>
+      </w:r>
+    </w:p>
+    <w:p>
+      <w:pPr>
+        <w:pStyle w:val="ListBullet"/>
+        <w:numPr>
+          <w:ilvl w:val="2"/>
+          <w:numId w:val="12"/>
+        </w:numPr>
+        <w:rPr>
+          <w:b/>
+          <w:bCs/>
+          <w:sz w:val="24"/>
+          <w:szCs w:val="24"/>
+        </w:rPr>
+      </w:pPr>
+      <w:r>
+        <w:rPr>
+          <w:sz w:val="24"/>
+          <w:szCs w:val="24"/>
+        </w:rPr>
+        <w:t>Tries to find groups of words associated with the largest variances between documents</w:t>
+      </w:r>
+    </w:p>
+    <w:p>
+      <w:pPr>
+        <w:pStyle w:val="ListBullet"/>
+        <w:numPr>
+          <w:ilvl w:val="2"/>
+          <w:numId w:val="12"/>
+        </w:numPr>
+        <w:rPr>
+          <w:b/>
+          <w:bCs/>
+          <w:sz w:val="24"/>
+          <w:szCs w:val="24"/>
+        </w:rPr>
+      </w:pPr>
+      <w:r>
+        <w:rPr>
+          <w:sz w:val="24"/>
+          <w:szCs w:val="24"/>
+        </w:rPr>
+        <w:t>Starts with large term-document matrix</w:t>
+      </w:r>
+    </w:p>
+    <w:p>
+      <w:pPr>
+        <w:pStyle w:val="ListBullet"/>
+        <w:numPr>
+          <w:ilvl w:val="2"/>
+          <w:numId w:val="12"/>
+        </w:numPr>
+        <w:rPr>
+          <w:b/>
+          <w:bCs/>
+          <w:sz w:val="24"/>
+          <w:szCs w:val="24"/>
+        </w:rPr>
+      </w:pPr>
+      <w:r>
+        <w:rPr>
+          <w:sz w:val="24"/>
+          <w:szCs w:val="24"/>
+        </w:rPr>
+        <w:t>Built for systemically making these discoveries for us</w:t>
+      </w:r>
+    </w:p>
+    <w:p>
+      <w:pPr>
+        <w:pStyle w:val="ListBullet"/>
+        <w:numPr>
+          <w:ilvl w:val="1"/>
+          <w:numId w:val="12"/>
+        </w:numPr>
+        <w:rPr>
+          <w:b/>
+          <w:bCs/>
+          <w:sz w:val="24"/>
+          <w:szCs w:val="24"/>
+        </w:rPr>
+      </w:pPr>
+      <w:r>
+        <w:rPr>
+          <w:sz w:val="24"/>
+          <w:szCs w:val="24"/>
+        </w:rPr>
+        <w:t>LDA: Latent Dirichlet Allocation</w:t>
+      </w:r>
+    </w:p>
+    <w:p>
+      <w:pPr>
+        <w:pStyle w:val="ListBullet"/>
+        <w:numPr>
+          <w:ilvl w:val="2"/>
+          <w:numId w:val="12"/>
+        </w:numPr>
+        <w:rPr>
+          <w:b/>
+          <w:bCs/>
+          <w:sz w:val="24"/>
+          <w:szCs w:val="24"/>
+        </w:rPr>
+      </w:pPr>
+      <w:r>
+        <w:rPr>
+          <w:sz w:val="24"/>
+          <w:szCs w:val="24"/>
+        </w:rPr>
+        <w:t>Constructs topics as groups of words that have high co-</w:t>
+      </w:r>
+      <w:proofErr w:type="spellStart"/>
+      <w:r>
+        <w:rPr>
+          <w:sz w:val="24"/>
+          <w:szCs w:val="24"/>
+        </w:rPr>
+        <w:t>occurences</w:t>
+      </w:r>
+      <w:proofErr w:type="spellEnd"/>
+      <w:r>
+        <w:rPr>
+          <w:sz w:val="24"/>
+          <w:szCs w:val="24"/>
+        </w:rPr>
+        <w:t xml:space="preserve"> among different documents in the corpus</w:t>
+      </w:r>
+    </w:p>
+    <w:p>
+      <w:pPr>
+        <w:pStyle w:val="ListBullet"/>
+        <w:numPr>
+          <w:ilvl w:val="2"/>
+          <w:numId w:val="12"/>
+        </w:numPr>
+        <w:rPr>
+          <w:b/>
+          <w:bCs/>
+          <w:sz w:val="24"/>
+          <w:szCs w:val="24"/>
+        </w:rPr>
+      </w:pPr>
+      <w:r>
+        <w:rPr>
+          <w:sz w:val="24"/>
+          <w:szCs w:val="24"/>
+        </w:rPr>
+        <w:t>Parameters</w:t>
+      </w:r>
+    </w:p>
+    <w:p>
+      <w:pPr>
+        <w:pStyle w:val="ListBullet"/>
+        <w:numPr>
+          <w:ilvl w:val="3"/>
+          <w:numId w:val="12"/>
+        </w:numPr>
+        <w:rPr>
+          <w:b/>
+          <w:bCs/>
+          <w:sz w:val="24"/>
+          <w:szCs w:val="24"/>
+        </w:rPr>
+      </w:pPr>
+      <w:r>
+        <w:rPr>
+          <w:sz w:val="24"/>
+          <w:szCs w:val="24"/>
+        </w:rPr>
+        <w:t>Alpha: high alpha means document likely to contain mixture of topics</w:t>
+      </w:r>
+    </w:p>
+    <w:p>
+      <w:pPr>
+        <w:pStyle w:val="ListBullet"/>
+        <w:numPr>
+          <w:ilvl w:val="3"/>
+          <w:numId w:val="12"/>
+        </w:numPr>
+        <w:rPr>
+          <w:b/>
+          <w:bCs/>
+          <w:sz w:val="24"/>
+          <w:szCs w:val="24"/>
+        </w:rPr>
+      </w:pPr>
+      <w:r>
+        <w:rPr>
+          <w:sz w:val="24"/>
+          <w:szCs w:val="24"/>
+        </w:rPr>
+        <w:t>Bega: high beta means each topic is likely to contain mixture of many words</w:t>
+      </w:r>
+    </w:p>
+    <w:p>
+      <w:pPr>
+        <w:pStyle w:val="ListBullet"/>
+        <w:numPr>
+          <w:ilvl w:val="2"/>
+          <w:numId w:val="12"/>
+        </w:numPr>
+        <w:rPr>
+          <w:b/>
+          <w:bCs/>
+          <w:sz w:val="24"/>
+          <w:szCs w:val="24"/>
+        </w:rPr>
+      </w:pPr>
+      <w:r>
+        <w:rPr>
+          <w:sz w:val="24"/>
+          <w:szCs w:val="24"/>
+        </w:rPr>
+        <w:t>Produces more usable results than NMF</w:t>
+      </w:r>
+    </w:p>
+    <w:p>
+      <w:pPr>
+        <w:pStyle w:val="ListBullet"/>
+        <w:numPr>
+          <w:ilvl w:val="1"/>
+          <w:numId w:val="12"/>
+        </w:numPr>
+        <w:rPr>
+          <w:b/>
+          <w:bCs/>
+          <w:sz w:val="24"/>
+          <w:szCs w:val="24"/>
+        </w:rPr>
+      </w:pPr>
+      <w:r>
+        <w:rPr>
+          <w:sz w:val="24"/>
+          <w:szCs w:val="24"/>
+        </w:rPr>
+        <w:t>NMF: Non-negative matrix factorization</w:t>
+      </w:r>
+    </w:p>
+    <w:p>
+      <w:pPr>
+        <w:pStyle w:val="ListBullet"/>
+        <w:numPr>
+          <w:ilvl w:val="2"/>
+          <w:numId w:val="12"/>
+        </w:numPr>
+        <w:rPr>
+          <w:b/>
+          <w:bCs/>
+          <w:sz w:val="24"/>
+          <w:szCs w:val="24"/>
+        </w:rPr>
+      </w:pPr>
+      <w:r>
+        <w:rPr>
+          <w:sz w:val="24"/>
+          <w:szCs w:val="24"/>
+        </w:rPr>
+        <w:t>Version of LDA in which parameters have been tweaked to enforce a sparce number of topics</w:t>
+      </w:r>
+    </w:p>
+    <w:p>
+      <w:pPr>
+        <w:pStyle w:val="ListBullet"/>
+        <w:numPr>
+          <w:ilvl w:val="2"/>
+          <w:numId w:val="12"/>
+        </w:numPr>
+        <w:rPr>
+          <w:b/>
+          <w:bCs/>
+          <w:sz w:val="24"/>
+          <w:szCs w:val="24"/>
+        </w:rPr>
+      </w:pPr>
+      <w:r>
+        <w:rPr>
+          <w:sz w:val="24"/>
+          <w:szCs w:val="24"/>
+        </w:rPr>
+        <w:t>Inherent sparseness means not the best solution for finding lots of topics in long documents</w:t>
+      </w:r>
+    </w:p>
+    <w:p>
+      <w:pPr>
+        <w:pStyle w:val="ListBullet"/>
+        <w:numPr>
+          <w:ilvl w:val="2"/>
+          <w:numId w:val="12"/>
+        </w:numPr>
+        <w:rPr>
+          <w:b/>
+          <w:bCs/>
+          <w:sz w:val="24"/>
+          <w:szCs w:val="24"/>
+        </w:rPr>
+      </w:pPr>
+      <w:r>
+        <w:rPr>
+          <w:sz w:val="24"/>
+          <w:szCs w:val="24"/>
+        </w:rPr>
+        <w:t>Cheaper computationally than LDA</w:t>
+      </w:r>
+    </w:p>
+    <w:p>
+      <w:pPr>
+        <w:pStyle w:val="ListBullet"/>
+        <w:numPr>
+          <w:ilvl w:val="0"/>
+          <w:numId w:val="0"/>
+        </w:numPr>
+        <w:ind w:left="432" w:hanging="432"/>
+        <w:rPr>
+          <w:u w:val="single"/>
+        </w:rPr>
+      </w:pPr>
+      <w:r>
+        <w:rPr>
+          <w:u w:val="single"/>
+        </w:rPr>
+        <w:lastRenderedPageBreak/>
+        <w:t xml:space="preserve">UNIT </w:t>
+      </w:r>
+      <w:r>
+        <w:rPr>
+          <w:u w:val="single"/>
+        </w:rPr>
+        <w:t>1</w:t>
+      </w:r>
+      <w:r>
+        <w:rPr>
+          <w:u w:val="single"/>
+        </w:rPr>
+        <w:t>4</w:t>
+      </w:r>
+      <w:r>
+        <w:rPr>
+          <w:u w:val="single"/>
+        </w:rPr>
+        <w:t xml:space="preserve">: </w:t>
+      </w:r>
+      <w:r>
+        <w:rPr>
+          <w:u w:val="single"/>
+        </w:rPr>
+        <w:t>General Sentiment Scoring</w:t>
+      </w:r>
+    </w:p>
+    <w:p>
+      <w:pPr>
+        <w:pStyle w:val="ListBullet"/>
+        <w:numPr>
+          <w:ilvl w:val="0"/>
+          <w:numId w:val="13"/>
+        </w:numPr>
+        <w:rPr>
+          <w:sz w:val="24"/>
+          <w:szCs w:val="24"/>
+        </w:rPr>
+      </w:pPr>
+      <w:r>
+        <w:rPr>
+          <w:sz w:val="24"/>
+          <w:szCs w:val="24"/>
+        </w:rPr>
+        <w:t xml:space="preserve">Goal: detection of </w:t>
+      </w:r>
+      <w:proofErr w:type="spellStart"/>
+      <w:r>
+        <w:rPr>
+          <w:sz w:val="24"/>
+          <w:szCs w:val="24"/>
+        </w:rPr>
+        <w:t>postitive</w:t>
+      </w:r>
+      <w:proofErr w:type="spellEnd"/>
+      <w:r>
+        <w:rPr>
+          <w:sz w:val="24"/>
+          <w:szCs w:val="24"/>
+        </w:rPr>
+        <w:t xml:space="preserve"> or negative sentiment</w:t>
+      </w:r>
+    </w:p>
+    <w:p>
+      <w:pPr>
+        <w:pStyle w:val="ListBullet"/>
+        <w:numPr>
+          <w:ilvl w:val="0"/>
+          <w:numId w:val="13"/>
+        </w:numPr>
+        <w:rPr>
+          <w:sz w:val="24"/>
+          <w:szCs w:val="24"/>
+        </w:rPr>
+      </w:pPr>
+      <w:r>
+        <w:rPr>
+          <w:sz w:val="24"/>
+          <w:szCs w:val="24"/>
+        </w:rPr>
+        <w:t>Scoring</w:t>
+      </w:r>
+    </w:p>
+    <w:p>
+      <w:pPr>
+        <w:pStyle w:val="ListBullet"/>
+        <w:numPr>
+          <w:ilvl w:val="1"/>
+          <w:numId w:val="13"/>
+        </w:numPr>
+        <w:rPr>
+          <w:sz w:val="24"/>
+          <w:szCs w:val="24"/>
+        </w:rPr>
+      </w:pPr>
+      <w:r>
+        <w:rPr>
+          <w:sz w:val="24"/>
+          <w:szCs w:val="24"/>
+        </w:rPr>
+        <w:t>Usually scored from -1 to 1</w:t>
+      </w:r>
+    </w:p>
+    <w:p>
+      <w:pPr>
+        <w:pStyle w:val="ListBullet"/>
+        <w:numPr>
+          <w:ilvl w:val="1"/>
+          <w:numId w:val="13"/>
+        </w:numPr>
+        <w:rPr>
+          <w:sz w:val="24"/>
+          <w:szCs w:val="24"/>
+        </w:rPr>
+      </w:pPr>
+      <w:r>
+        <w:rPr>
+          <w:sz w:val="24"/>
+          <w:szCs w:val="24"/>
+        </w:rPr>
+        <w:t>0 usually represents neutral, non-detection or balanced</w:t>
+      </w:r>
+    </w:p>
+    <w:p>
+      <w:pPr>
+        <w:pStyle w:val="ListBullet"/>
+        <w:numPr>
+          <w:ilvl w:val="0"/>
+          <w:numId w:val="13"/>
+        </w:numPr>
+        <w:rPr>
+          <w:sz w:val="24"/>
+          <w:szCs w:val="24"/>
+        </w:rPr>
+      </w:pPr>
+      <w:r>
+        <w:rPr>
+          <w:sz w:val="24"/>
+          <w:szCs w:val="24"/>
+        </w:rPr>
+        <w:t>Approaches:</w:t>
+      </w:r>
+    </w:p>
+    <w:p>
+      <w:pPr>
+        <w:pStyle w:val="ListBullet"/>
+        <w:numPr>
+          <w:ilvl w:val="1"/>
+          <w:numId w:val="13"/>
+        </w:numPr>
+        <w:rPr>
+          <w:sz w:val="24"/>
+          <w:szCs w:val="24"/>
+        </w:rPr>
+      </w:pPr>
+      <w:r>
+        <w:rPr>
+          <w:sz w:val="24"/>
+          <w:szCs w:val="24"/>
+        </w:rPr>
+        <w:t>Supervised ML approach</w:t>
+      </w:r>
+    </w:p>
+    <w:p>
+      <w:pPr>
+        <w:pStyle w:val="ListBullet"/>
+        <w:numPr>
+          <w:ilvl w:val="2"/>
+          <w:numId w:val="13"/>
+        </w:numPr>
+        <w:rPr>
+          <w:sz w:val="24"/>
+          <w:szCs w:val="24"/>
+        </w:rPr>
+      </w:pPr>
+      <w:r>
+        <w:rPr>
+          <w:sz w:val="24"/>
+          <w:szCs w:val="24"/>
+        </w:rPr>
+        <w:t>Pros:</w:t>
+      </w:r>
+    </w:p>
+    <w:p>
+      <w:pPr>
+        <w:pStyle w:val="ListBullet"/>
+        <w:numPr>
+          <w:ilvl w:val="3"/>
+          <w:numId w:val="13"/>
+        </w:numPr>
+        <w:rPr>
+          <w:sz w:val="24"/>
+          <w:szCs w:val="24"/>
+        </w:rPr>
+      </w:pPr>
+      <w:r>
+        <w:rPr>
+          <w:sz w:val="24"/>
+          <w:szCs w:val="24"/>
+        </w:rPr>
+        <w:t>Quick to implement</w:t>
+      </w:r>
+    </w:p>
+    <w:p>
+      <w:pPr>
+        <w:pStyle w:val="ListBullet"/>
+        <w:numPr>
+          <w:ilvl w:val="3"/>
+          <w:numId w:val="13"/>
+        </w:numPr>
+        <w:rPr>
+          <w:sz w:val="24"/>
+          <w:szCs w:val="24"/>
+        </w:rPr>
+      </w:pPr>
+      <w:r>
+        <w:rPr>
+          <w:sz w:val="24"/>
+          <w:szCs w:val="24"/>
+        </w:rPr>
+        <w:t>Don’t need to develop a coded vocab</w:t>
+      </w:r>
+    </w:p>
+    <w:p>
+      <w:pPr>
+        <w:pStyle w:val="ListBullet"/>
+        <w:numPr>
+          <w:ilvl w:val="2"/>
+          <w:numId w:val="13"/>
+        </w:numPr>
+        <w:rPr>
+          <w:sz w:val="24"/>
+          <w:szCs w:val="24"/>
+        </w:rPr>
+      </w:pPr>
+      <w:r>
+        <w:rPr>
+          <w:sz w:val="24"/>
+          <w:szCs w:val="24"/>
+        </w:rPr>
+        <w:t>Cons:</w:t>
+      </w:r>
+    </w:p>
+    <w:p>
+      <w:pPr>
+        <w:pStyle w:val="ListBullet"/>
+        <w:numPr>
+          <w:ilvl w:val="3"/>
+          <w:numId w:val="13"/>
+        </w:numPr>
+        <w:rPr>
+          <w:sz w:val="24"/>
+          <w:szCs w:val="24"/>
+        </w:rPr>
+      </w:pPr>
+      <w:r>
+        <w:rPr>
+          <w:sz w:val="24"/>
+          <w:szCs w:val="24"/>
+        </w:rPr>
+        <w:t>Very opaque</w:t>
+      </w:r>
+    </w:p>
+    <w:p>
+      <w:pPr>
+        <w:pStyle w:val="ListBullet"/>
+        <w:numPr>
+          <w:ilvl w:val="3"/>
+          <w:numId w:val="13"/>
+        </w:numPr>
+        <w:rPr>
+          <w:sz w:val="24"/>
+          <w:szCs w:val="24"/>
+        </w:rPr>
+      </w:pPr>
+      <w:r>
+        <w:rPr>
+          <w:sz w:val="24"/>
+          <w:szCs w:val="24"/>
+        </w:rPr>
+        <w:t>Only as granular as the training data annotations</w:t>
+      </w:r>
+    </w:p>
+    <w:p>
+      <w:pPr>
+        <w:pStyle w:val="ListBullet"/>
+        <w:numPr>
+          <w:ilvl w:val="1"/>
+          <w:numId w:val="13"/>
+        </w:numPr>
+        <w:rPr>
+          <w:sz w:val="24"/>
+          <w:szCs w:val="24"/>
+        </w:rPr>
+      </w:pPr>
+      <w:r>
+        <w:rPr>
+          <w:sz w:val="24"/>
+          <w:szCs w:val="24"/>
+        </w:rPr>
+        <w:t>Unsupervised lexical KB approach</w:t>
+      </w:r>
+    </w:p>
+    <w:p>
+      <w:pPr>
+        <w:pStyle w:val="ListBullet"/>
+        <w:numPr>
+          <w:ilvl w:val="2"/>
+          <w:numId w:val="13"/>
+        </w:numPr>
+        <w:rPr>
+          <w:sz w:val="24"/>
+          <w:szCs w:val="24"/>
+        </w:rPr>
+      </w:pPr>
+      <w:r>
+        <w:rPr>
+          <w:sz w:val="24"/>
+          <w:szCs w:val="24"/>
+        </w:rPr>
+        <w:t>Pros:</w:t>
+      </w:r>
+    </w:p>
+    <w:p>
+      <w:pPr>
+        <w:pStyle w:val="ListBullet"/>
+        <w:numPr>
+          <w:ilvl w:val="3"/>
+          <w:numId w:val="13"/>
+        </w:numPr>
+        <w:rPr>
+          <w:sz w:val="24"/>
+          <w:szCs w:val="24"/>
+        </w:rPr>
+      </w:pPr>
+      <w:r>
+        <w:rPr>
+          <w:sz w:val="24"/>
+          <w:szCs w:val="24"/>
+        </w:rPr>
+        <w:t>Does not require training data</w:t>
+      </w:r>
+    </w:p>
+    <w:p>
+      <w:pPr>
+        <w:pStyle w:val="ListBullet"/>
+        <w:numPr>
+          <w:ilvl w:val="3"/>
+          <w:numId w:val="13"/>
+        </w:numPr>
+        <w:rPr>
+          <w:sz w:val="24"/>
+          <w:szCs w:val="24"/>
+        </w:rPr>
+      </w:pPr>
+      <w:r>
+        <w:rPr>
+          <w:sz w:val="24"/>
+          <w:szCs w:val="24"/>
+        </w:rPr>
+        <w:t>Eminently explainable</w:t>
+      </w:r>
+    </w:p>
+    <w:p>
+      <w:pPr>
+        <w:pStyle w:val="ListBullet"/>
+        <w:numPr>
+          <w:ilvl w:val="2"/>
+          <w:numId w:val="13"/>
+        </w:numPr>
+        <w:rPr>
+          <w:sz w:val="24"/>
+          <w:szCs w:val="24"/>
+        </w:rPr>
+      </w:pPr>
+      <w:r>
+        <w:rPr>
+          <w:sz w:val="24"/>
+          <w:szCs w:val="24"/>
+        </w:rPr>
+        <w:t>Cons:</w:t>
+      </w:r>
+    </w:p>
+    <w:p>
+      <w:pPr>
+        <w:pStyle w:val="ListBullet"/>
+        <w:numPr>
+          <w:ilvl w:val="3"/>
+          <w:numId w:val="13"/>
+        </w:numPr>
+        <w:rPr>
+          <w:sz w:val="24"/>
+          <w:szCs w:val="24"/>
+        </w:rPr>
+      </w:pPr>
+      <w:r>
+        <w:rPr>
+          <w:sz w:val="24"/>
+          <w:szCs w:val="24"/>
+        </w:rPr>
+        <w:t>Needs a coded vocabulary</w:t>
+      </w:r>
+    </w:p>
+    <w:p>
+      <w:pPr>
+        <w:pStyle w:val="ListBullet"/>
+        <w:numPr>
+          <w:ilvl w:val="3"/>
+          <w:numId w:val="13"/>
+        </w:numPr>
+        <w:rPr>
+          <w:sz w:val="24"/>
+          <w:szCs w:val="24"/>
+        </w:rPr>
+      </w:pPr>
+      <w:r>
+        <w:rPr>
+          <w:sz w:val="24"/>
+          <w:szCs w:val="24"/>
+        </w:rPr>
+        <w:t>Can be cumbersome to maintain in face of new tropes</w:t>
+      </w:r>
+    </w:p>
+    <w:p>
+      <w:pPr>
+        <w:pStyle w:val="ListBullet"/>
+        <w:numPr>
+          <w:ilvl w:val="0"/>
+          <w:numId w:val="13"/>
+        </w:numPr>
+        <w:rPr>
+          <w:sz w:val="24"/>
+          <w:szCs w:val="24"/>
+        </w:rPr>
+      </w:pPr>
+      <w:r>
+        <w:rPr>
+          <w:sz w:val="24"/>
+          <w:szCs w:val="24"/>
+        </w:rPr>
+        <w:t>Ways to improve general scoring</w:t>
+      </w:r>
+    </w:p>
+    <w:p>
+      <w:pPr>
+        <w:pStyle w:val="ListBullet"/>
+        <w:numPr>
+          <w:ilvl w:val="1"/>
+          <w:numId w:val="13"/>
+        </w:numPr>
+        <w:rPr>
+          <w:sz w:val="24"/>
+          <w:szCs w:val="24"/>
+        </w:rPr>
+      </w:pPr>
+      <w:r>
+        <w:rPr>
+          <w:sz w:val="24"/>
+          <w:szCs w:val="24"/>
+        </w:rPr>
+        <w:t>Determining referents and/or topics to which sentiment attaches</w:t>
+      </w:r>
+    </w:p>
+    <w:p>
+      <w:pPr>
+        <w:pStyle w:val="ListBullet"/>
+        <w:numPr>
+          <w:ilvl w:val="2"/>
+          <w:numId w:val="13"/>
+        </w:numPr>
+        <w:rPr>
+          <w:sz w:val="24"/>
+          <w:szCs w:val="24"/>
+        </w:rPr>
+      </w:pPr>
+      <w:r>
+        <w:rPr>
+          <w:sz w:val="24"/>
+          <w:szCs w:val="24"/>
+        </w:rPr>
+        <w:t xml:space="preserve">Run a </w:t>
+      </w:r>
+      <w:proofErr w:type="spellStart"/>
+      <w:r>
+        <w:rPr>
+          <w:sz w:val="24"/>
+          <w:szCs w:val="24"/>
+        </w:rPr>
+        <w:t>chunker</w:t>
+      </w:r>
+      <w:proofErr w:type="spellEnd"/>
+      <w:r>
+        <w:rPr>
+          <w:sz w:val="24"/>
+          <w:szCs w:val="24"/>
+        </w:rPr>
+        <w:t xml:space="preserve"> and send chucks </w:t>
+      </w:r>
+      <w:r>
+        <w:rPr>
+          <w:sz w:val="24"/>
+          <w:szCs w:val="24"/>
+        </w:rPr>
+        <w:t>into</w:t>
+      </w:r>
+      <w:r>
+        <w:rPr>
+          <w:sz w:val="24"/>
+          <w:szCs w:val="24"/>
+        </w:rPr>
+        <w:t xml:space="preserve"> sentiment analyzer</w:t>
+      </w:r>
+    </w:p>
+    <w:p>
+      <w:pPr>
+        <w:pStyle w:val="ListBullet"/>
+        <w:numPr>
+          <w:ilvl w:val="2"/>
+          <w:numId w:val="13"/>
+        </w:numPr>
+        <w:rPr>
+          <w:sz w:val="24"/>
+          <w:szCs w:val="24"/>
+        </w:rPr>
+      </w:pPr>
+      <w:r>
+        <w:rPr>
+          <w:sz w:val="24"/>
+          <w:szCs w:val="24"/>
+        </w:rPr>
+        <w:t>Run deeper parser</w:t>
+      </w:r>
+    </w:p>
+    <w:p>
+      <w:pPr>
+        <w:pStyle w:val="ListBullet"/>
+        <w:numPr>
+          <w:ilvl w:val="2"/>
+          <w:numId w:val="13"/>
+        </w:numPr>
+        <w:rPr>
+          <w:sz w:val="24"/>
+          <w:szCs w:val="24"/>
+        </w:rPr>
+      </w:pPr>
+      <w:r>
+        <w:rPr>
+          <w:sz w:val="24"/>
+          <w:szCs w:val="24"/>
+        </w:rPr>
+        <w:t>Follow dependency paths until object is found</w:t>
+      </w:r>
+    </w:p>
+    <w:p>
+      <w:pPr>
+        <w:pStyle w:val="ListBullet"/>
+        <w:numPr>
+          <w:ilvl w:val="1"/>
+          <w:numId w:val="13"/>
+        </w:numPr>
+        <w:rPr>
+          <w:sz w:val="24"/>
+          <w:szCs w:val="24"/>
+        </w:rPr>
+      </w:pPr>
+      <w:r>
+        <w:rPr>
+          <w:sz w:val="24"/>
+          <w:szCs w:val="24"/>
+        </w:rPr>
+        <w:t>Classifying sentiment into more categories (other than Pos and Neg)</w:t>
+      </w:r>
+    </w:p>
+    <w:p>
+      <w:pPr>
+        <w:pStyle w:val="ListBullet"/>
+        <w:numPr>
+          <w:ilvl w:val="2"/>
+          <w:numId w:val="13"/>
+        </w:numPr>
+        <w:rPr>
+          <w:sz w:val="24"/>
+          <w:szCs w:val="24"/>
+        </w:rPr>
+      </w:pPr>
+      <w:r>
+        <w:rPr>
+          <w:sz w:val="24"/>
+          <w:szCs w:val="24"/>
+        </w:rPr>
+        <w:t>Shaver’s hierarchy of emotions</w:t>
+      </w:r>
+    </w:p>
+    <w:p>
+      <w:pPr>
+        <w:pStyle w:val="ListBullet"/>
+        <w:numPr>
+          <w:ilvl w:val="1"/>
+          <w:numId w:val="13"/>
+        </w:numPr>
+        <w:rPr>
+          <w:sz w:val="24"/>
+          <w:szCs w:val="24"/>
+        </w:rPr>
+      </w:pPr>
+      <w:r>
+        <w:rPr>
+          <w:sz w:val="24"/>
+          <w:szCs w:val="24"/>
+        </w:rPr>
+        <w:t>Picking up on non-sentiment vocab differences that align with sentiment around topic</w:t>
+      </w:r>
+    </w:p>
+    <w:p>
+      <w:pPr>
+        <w:pStyle w:val="ListBullet"/>
+        <w:numPr>
+          <w:ilvl w:val="0"/>
+          <w:numId w:val="0"/>
+        </w:numPr>
         <w:rPr>
           <w:sz w:val="24"/>
           <w:szCs w:val="24"/>
@@ -2733,7 +5083,7 @@
   <w:abstractNum w:abstractNumId="1" w15:restartNumberingAfterBreak="0">
     <w:nsid w:val="FFFFFF89"/>
     <w:multiLevelType w:val="singleLevel"/>
-    <w:tmpl w:val="D15E9E8A"/>
+    <w:tmpl w:val="EF82D214"/>
     <w:lvl w:ilvl="0">
       <w:start w:val="1"/>
       <w:numFmt w:val="bullet"/>
@@ -2752,6 +5102,232 @@
     </w:lvl>
   </w:abstractNum>
   <w:abstractNum w:abstractNumId="2" w15:restartNumberingAfterBreak="0">
+    <w:nsid w:val="07184F34"/>
+    <w:multiLevelType w:val="hybridMultilevel"/>
+    <w:tmpl w:val="79DC5366"/>
+    <w:lvl w:ilvl="0" w:tplc="04090001">
+      <w:start w:val="1"/>
+      <w:numFmt w:val="bullet"/>
+      <w:lvlText w:val=""/>
+      <w:lvlJc w:val="left"/>
+      <w:pPr>
+        <w:ind w:left="720" w:hanging="360"/>
+      </w:pPr>
+      <w:rPr>
+        <w:rFonts w:ascii="Symbol" w:hAnsi="Symbol" w:hint="default"/>
+      </w:rPr>
+    </w:lvl>
+    <w:lvl w:ilvl="1" w:tplc="04090003">
+      <w:start w:val="1"/>
+      <w:numFmt w:val="bullet"/>
+      <w:lvlText w:val="o"/>
+      <w:lvlJc w:val="left"/>
+      <w:pPr>
+        <w:ind w:left="1440" w:hanging="360"/>
+      </w:pPr>
+      <w:rPr>
+        <w:rFonts w:ascii="Courier New" w:hAnsi="Courier New" w:cs="Courier New" w:hint="default"/>
+      </w:rPr>
+    </w:lvl>
+    <w:lvl w:ilvl="2" w:tplc="04090005">
+      <w:start w:val="1"/>
+      <w:numFmt w:val="bullet"/>
+      <w:lvlText w:val=""/>
+      <w:lvlJc w:val="left"/>
+      <w:pPr>
+        <w:ind w:left="2160" w:hanging="360"/>
+      </w:pPr>
+      <w:rPr>
+        <w:rFonts w:ascii="Wingdings" w:hAnsi="Wingdings" w:hint="default"/>
+      </w:rPr>
+    </w:lvl>
+    <w:lvl w:ilvl="3" w:tplc="04090001" w:tentative="1">
+      <w:start w:val="1"/>
+      <w:numFmt w:val="bullet"/>
+      <w:lvlText w:val=""/>
+      <w:lvlJc w:val="left"/>
+      <w:pPr>
+        <w:ind w:left="2880" w:hanging="360"/>
+      </w:pPr>
+      <w:rPr>
+        <w:rFonts w:ascii="Symbol" w:hAnsi="Symbol" w:hint="default"/>
+      </w:rPr>
+    </w:lvl>
+    <w:lvl w:ilvl="4" w:tplc="04090003" w:tentative="1">
+      <w:start w:val="1"/>
+      <w:numFmt w:val="bullet"/>
+      <w:lvlText w:val="o"/>
+      <w:lvlJc w:val="left"/>
+      <w:pPr>
+        <w:ind w:left="3600" w:hanging="360"/>
+      </w:pPr>
+      <w:rPr>
+        <w:rFonts w:ascii="Courier New" w:hAnsi="Courier New" w:cs="Courier New" w:hint="default"/>
+      </w:rPr>
+    </w:lvl>
+    <w:lvl w:ilvl="5" w:tplc="04090005" w:tentative="1">
+      <w:start w:val="1"/>
+      <w:numFmt w:val="bullet"/>
+      <w:lvlText w:val=""/>
+      <w:lvlJc w:val="left"/>
+      <w:pPr>
+        <w:ind w:left="4320" w:hanging="360"/>
+      </w:pPr>
+      <w:rPr>
+        <w:rFonts w:ascii="Wingdings" w:hAnsi="Wingdings" w:hint="default"/>
+      </w:rPr>
+    </w:lvl>
+    <w:lvl w:ilvl="6" w:tplc="04090001" w:tentative="1">
+      <w:start w:val="1"/>
+      <w:numFmt w:val="bullet"/>
+      <w:lvlText w:val=""/>
+      <w:lvlJc w:val="left"/>
+      <w:pPr>
+        <w:ind w:left="5040" w:hanging="360"/>
+      </w:pPr>
+      <w:rPr>
+        <w:rFonts w:ascii="Symbol" w:hAnsi="Symbol" w:hint="default"/>
+      </w:rPr>
+    </w:lvl>
+    <w:lvl w:ilvl="7" w:tplc="04090003" w:tentative="1">
+      <w:start w:val="1"/>
+      <w:numFmt w:val="bullet"/>
+      <w:lvlText w:val="o"/>
+      <w:lvlJc w:val="left"/>
+      <w:pPr>
+        <w:ind w:left="5760" w:hanging="360"/>
+      </w:pPr>
+      <w:rPr>
+        <w:rFonts w:ascii="Courier New" w:hAnsi="Courier New" w:cs="Courier New" w:hint="default"/>
+      </w:rPr>
+    </w:lvl>
+    <w:lvl w:ilvl="8" w:tplc="04090005" w:tentative="1">
+      <w:start w:val="1"/>
+      <w:numFmt w:val="bullet"/>
+      <w:lvlText w:val=""/>
+      <w:lvlJc w:val="left"/>
+      <w:pPr>
+        <w:ind w:left="6480" w:hanging="360"/>
+      </w:pPr>
+      <w:rPr>
+        <w:rFonts w:ascii="Wingdings" w:hAnsi="Wingdings" w:hint="default"/>
+      </w:rPr>
+    </w:lvl>
+  </w:abstractNum>
+  <w:abstractNum w:abstractNumId="3" w15:restartNumberingAfterBreak="0">
+    <w:nsid w:val="0F486BE3"/>
+    <w:multiLevelType w:val="hybridMultilevel"/>
+    <w:tmpl w:val="7262BBC0"/>
+    <w:lvl w:ilvl="0" w:tplc="04090003">
+      <w:start w:val="1"/>
+      <w:numFmt w:val="bullet"/>
+      <w:lvlText w:val="o"/>
+      <w:lvlJc w:val="left"/>
+      <w:pPr>
+        <w:ind w:left="720" w:hanging="360"/>
+      </w:pPr>
+      <w:rPr>
+        <w:rFonts w:ascii="Courier New" w:hAnsi="Courier New" w:cs="Courier New" w:hint="default"/>
+      </w:rPr>
+    </w:lvl>
+    <w:lvl w:ilvl="1" w:tplc="04090003">
+      <w:start w:val="1"/>
+      <w:numFmt w:val="bullet"/>
+      <w:lvlText w:val="o"/>
+      <w:lvlJc w:val="left"/>
+      <w:pPr>
+        <w:ind w:left="1440" w:hanging="360"/>
+      </w:pPr>
+      <w:rPr>
+        <w:rFonts w:ascii="Courier New" w:hAnsi="Courier New" w:cs="Courier New" w:hint="default"/>
+      </w:rPr>
+    </w:lvl>
+    <w:lvl w:ilvl="2" w:tplc="04090005">
+      <w:start w:val="1"/>
+      <w:numFmt w:val="bullet"/>
+      <w:lvlText w:val=""/>
+      <w:lvlJc w:val="left"/>
+      <w:pPr>
+        <w:ind w:left="2160" w:hanging="360"/>
+      </w:pPr>
+      <w:rPr>
+        <w:rFonts w:ascii="Wingdings" w:hAnsi="Wingdings" w:hint="default"/>
+      </w:rPr>
+    </w:lvl>
+    <w:lvl w:ilvl="3" w:tplc="04090001">
+      <w:start w:val="1"/>
+      <w:numFmt w:val="bullet"/>
+      <w:lvlText w:val=""/>
+      <w:lvlJc w:val="left"/>
+      <w:pPr>
+        <w:ind w:left="2880" w:hanging="360"/>
+      </w:pPr>
+      <w:rPr>
+        <w:rFonts w:ascii="Symbol" w:hAnsi="Symbol" w:hint="default"/>
+      </w:rPr>
+    </w:lvl>
+    <w:lvl w:ilvl="4" w:tplc="04090003" w:tentative="1">
+      <w:start w:val="1"/>
+      <w:numFmt w:val="bullet"/>
+      <w:lvlText w:val="o"/>
+      <w:lvlJc w:val="left"/>
+      <w:pPr>
+        <w:ind w:left="3600" w:hanging="360"/>
+      </w:pPr>
+      <w:rPr>
+        <w:rFonts w:ascii="Courier New" w:hAnsi="Courier New" w:cs="Courier New" w:hint="default"/>
+      </w:rPr>
+    </w:lvl>
+    <w:lvl w:ilvl="5" w:tplc="04090005" w:tentative="1">
+      <w:start w:val="1"/>
+      <w:numFmt w:val="bullet"/>
+      <w:lvlText w:val=""/>
+      <w:lvlJc w:val="left"/>
+      <w:pPr>
+        <w:ind w:left="4320" w:hanging="360"/>
+      </w:pPr>
+      <w:rPr>
+        <w:rFonts w:ascii="Wingdings" w:hAnsi="Wingdings" w:hint="default"/>
+      </w:rPr>
+    </w:lvl>
+    <w:lvl w:ilvl="6" w:tplc="04090001" w:tentative="1">
+      <w:start w:val="1"/>
+      <w:numFmt w:val="bullet"/>
+      <w:lvlText w:val=""/>
+      <w:lvlJc w:val="left"/>
+      <w:pPr>
+        <w:ind w:left="5040" w:hanging="360"/>
+      </w:pPr>
+      <w:rPr>
+        <w:rFonts w:ascii="Symbol" w:hAnsi="Symbol" w:hint="default"/>
+      </w:rPr>
+    </w:lvl>
+    <w:lvl w:ilvl="7" w:tplc="04090003" w:tentative="1">
+      <w:start w:val="1"/>
+      <w:numFmt w:val="bullet"/>
+      <w:lvlText w:val="o"/>
+      <w:lvlJc w:val="left"/>
+      <w:pPr>
+        <w:ind w:left="5760" w:hanging="360"/>
+      </w:pPr>
+      <w:rPr>
+        <w:rFonts w:ascii="Courier New" w:hAnsi="Courier New" w:cs="Courier New" w:hint="default"/>
+      </w:rPr>
+    </w:lvl>
+    <w:lvl w:ilvl="8" w:tplc="04090005" w:tentative="1">
+      <w:start w:val="1"/>
+      <w:numFmt w:val="bullet"/>
+      <w:lvlText w:val=""/>
+      <w:lvlJc w:val="left"/>
+      <w:pPr>
+        <w:ind w:left="6480" w:hanging="360"/>
+      </w:pPr>
+      <w:rPr>
+        <w:rFonts w:ascii="Wingdings" w:hAnsi="Wingdings" w:hint="default"/>
+      </w:rPr>
+    </w:lvl>
+  </w:abstractNum>
+  <w:abstractNum w:abstractNumId="4" w15:restartNumberingAfterBreak="0">
     <w:nsid w:val="1A7945D3"/>
     <w:multiLevelType w:val="hybridMultilevel"/>
     <w:tmpl w:val="06B8326A"/>
@@ -2864,7 +5440,7 @@
       </w:rPr>
     </w:lvl>
   </w:abstractNum>
-  <w:abstractNum w:abstractNumId="3" w15:restartNumberingAfterBreak="0">
+  <w:abstractNum w:abstractNumId="5" w15:restartNumberingAfterBreak="0">
     <w:nsid w:val="20906CDF"/>
     <w:multiLevelType w:val="hybridMultilevel"/>
     <w:tmpl w:val="9E244A1C"/>
@@ -2981,7 +5557,233 @@
       </w:rPr>
     </w:lvl>
   </w:abstractNum>
-  <w:abstractNum w:abstractNumId="4" w15:restartNumberingAfterBreak="0">
+  <w:abstractNum w:abstractNumId="6" w15:restartNumberingAfterBreak="0">
+    <w:nsid w:val="31E37DFA"/>
+    <w:multiLevelType w:val="hybridMultilevel"/>
+    <w:tmpl w:val="851ABE28"/>
+    <w:lvl w:ilvl="0" w:tplc="04090003">
+      <w:start w:val="1"/>
+      <w:numFmt w:val="bullet"/>
+      <w:lvlText w:val="o"/>
+      <w:lvlJc w:val="left"/>
+      <w:pPr>
+        <w:ind w:left="720" w:hanging="360"/>
+      </w:pPr>
+      <w:rPr>
+        <w:rFonts w:ascii="Courier New" w:hAnsi="Courier New" w:cs="Courier New" w:hint="default"/>
+      </w:rPr>
+    </w:lvl>
+    <w:lvl w:ilvl="1" w:tplc="04090003">
+      <w:start w:val="1"/>
+      <w:numFmt w:val="bullet"/>
+      <w:lvlText w:val="o"/>
+      <w:lvlJc w:val="left"/>
+      <w:pPr>
+        <w:ind w:left="1440" w:hanging="360"/>
+      </w:pPr>
+      <w:rPr>
+        <w:rFonts w:ascii="Courier New" w:hAnsi="Courier New" w:cs="Courier New" w:hint="default"/>
+      </w:rPr>
+    </w:lvl>
+    <w:lvl w:ilvl="2" w:tplc="04090005">
+      <w:start w:val="1"/>
+      <w:numFmt w:val="bullet"/>
+      <w:lvlText w:val=""/>
+      <w:lvlJc w:val="left"/>
+      <w:pPr>
+        <w:ind w:left="2160" w:hanging="360"/>
+      </w:pPr>
+      <w:rPr>
+        <w:rFonts w:ascii="Wingdings" w:hAnsi="Wingdings" w:hint="default"/>
+      </w:rPr>
+    </w:lvl>
+    <w:lvl w:ilvl="3" w:tplc="04090001">
+      <w:start w:val="1"/>
+      <w:numFmt w:val="bullet"/>
+      <w:lvlText w:val=""/>
+      <w:lvlJc w:val="left"/>
+      <w:pPr>
+        <w:ind w:left="2880" w:hanging="360"/>
+      </w:pPr>
+      <w:rPr>
+        <w:rFonts w:ascii="Symbol" w:hAnsi="Symbol" w:hint="default"/>
+      </w:rPr>
+    </w:lvl>
+    <w:lvl w:ilvl="4" w:tplc="04090003" w:tentative="1">
+      <w:start w:val="1"/>
+      <w:numFmt w:val="bullet"/>
+      <w:lvlText w:val="o"/>
+      <w:lvlJc w:val="left"/>
+      <w:pPr>
+        <w:ind w:left="3600" w:hanging="360"/>
+      </w:pPr>
+      <w:rPr>
+        <w:rFonts w:ascii="Courier New" w:hAnsi="Courier New" w:cs="Courier New" w:hint="default"/>
+      </w:rPr>
+    </w:lvl>
+    <w:lvl w:ilvl="5" w:tplc="04090005" w:tentative="1">
+      <w:start w:val="1"/>
+      <w:numFmt w:val="bullet"/>
+      <w:lvlText w:val=""/>
+      <w:lvlJc w:val="left"/>
+      <w:pPr>
+        <w:ind w:left="4320" w:hanging="360"/>
+      </w:pPr>
+      <w:rPr>
+        <w:rFonts w:ascii="Wingdings" w:hAnsi="Wingdings" w:hint="default"/>
+      </w:rPr>
+    </w:lvl>
+    <w:lvl w:ilvl="6" w:tplc="04090001" w:tentative="1">
+      <w:start w:val="1"/>
+      <w:numFmt w:val="bullet"/>
+      <w:lvlText w:val=""/>
+      <w:lvlJc w:val="left"/>
+      <w:pPr>
+        <w:ind w:left="5040" w:hanging="360"/>
+      </w:pPr>
+      <w:rPr>
+        <w:rFonts w:ascii="Symbol" w:hAnsi="Symbol" w:hint="default"/>
+      </w:rPr>
+    </w:lvl>
+    <w:lvl w:ilvl="7" w:tplc="04090003" w:tentative="1">
+      <w:start w:val="1"/>
+      <w:numFmt w:val="bullet"/>
+      <w:lvlText w:val="o"/>
+      <w:lvlJc w:val="left"/>
+      <w:pPr>
+        <w:ind w:left="5760" w:hanging="360"/>
+      </w:pPr>
+      <w:rPr>
+        <w:rFonts w:ascii="Courier New" w:hAnsi="Courier New" w:cs="Courier New" w:hint="default"/>
+      </w:rPr>
+    </w:lvl>
+    <w:lvl w:ilvl="8" w:tplc="04090005" w:tentative="1">
+      <w:start w:val="1"/>
+      <w:numFmt w:val="bullet"/>
+      <w:lvlText w:val=""/>
+      <w:lvlJc w:val="left"/>
+      <w:pPr>
+        <w:ind w:left="6480" w:hanging="360"/>
+      </w:pPr>
+      <w:rPr>
+        <w:rFonts w:ascii="Wingdings" w:hAnsi="Wingdings" w:hint="default"/>
+      </w:rPr>
+    </w:lvl>
+  </w:abstractNum>
+  <w:abstractNum w:abstractNumId="7" w15:restartNumberingAfterBreak="0">
+    <w:nsid w:val="359F4C37"/>
+    <w:multiLevelType w:val="hybridMultilevel"/>
+    <w:tmpl w:val="219C9F62"/>
+    <w:lvl w:ilvl="0" w:tplc="04090001">
+      <w:start w:val="1"/>
+      <w:numFmt w:val="bullet"/>
+      <w:lvlText w:val=""/>
+      <w:lvlJc w:val="left"/>
+      <w:pPr>
+        <w:ind w:left="720" w:hanging="360"/>
+      </w:pPr>
+      <w:rPr>
+        <w:rFonts w:ascii="Symbol" w:hAnsi="Symbol" w:hint="default"/>
+      </w:rPr>
+    </w:lvl>
+    <w:lvl w:ilvl="1" w:tplc="04090003">
+      <w:start w:val="1"/>
+      <w:numFmt w:val="bullet"/>
+      <w:lvlText w:val="o"/>
+      <w:lvlJc w:val="left"/>
+      <w:pPr>
+        <w:ind w:left="1440" w:hanging="360"/>
+      </w:pPr>
+      <w:rPr>
+        <w:rFonts w:ascii="Courier New" w:hAnsi="Courier New" w:cs="Courier New" w:hint="default"/>
+      </w:rPr>
+    </w:lvl>
+    <w:lvl w:ilvl="2" w:tplc="04090005">
+      <w:start w:val="1"/>
+      <w:numFmt w:val="bullet"/>
+      <w:lvlText w:val=""/>
+      <w:lvlJc w:val="left"/>
+      <w:pPr>
+        <w:ind w:left="2160" w:hanging="360"/>
+      </w:pPr>
+      <w:rPr>
+        <w:rFonts w:ascii="Wingdings" w:hAnsi="Wingdings" w:hint="default"/>
+      </w:rPr>
+    </w:lvl>
+    <w:lvl w:ilvl="3" w:tplc="04090001" w:tentative="1">
+      <w:start w:val="1"/>
+      <w:numFmt w:val="bullet"/>
+      <w:lvlText w:val=""/>
+      <w:lvlJc w:val="left"/>
+      <w:pPr>
+        <w:ind w:left="2880" w:hanging="360"/>
+      </w:pPr>
+      <w:rPr>
+        <w:rFonts w:ascii="Symbol" w:hAnsi="Symbol" w:hint="default"/>
+      </w:rPr>
+    </w:lvl>
+    <w:lvl w:ilvl="4" w:tplc="04090003" w:tentative="1">
+      <w:start w:val="1"/>
+      <w:numFmt w:val="bullet"/>
+      <w:lvlText w:val="o"/>
+      <w:lvlJc w:val="left"/>
+      <w:pPr>
+        <w:ind w:left="3600" w:hanging="360"/>
+      </w:pPr>
+      <w:rPr>
+        <w:rFonts w:ascii="Courier New" w:hAnsi="Courier New" w:cs="Courier New" w:hint="default"/>
+      </w:rPr>
+    </w:lvl>
+    <w:lvl w:ilvl="5" w:tplc="04090005" w:tentative="1">
+      <w:start w:val="1"/>
+      <w:numFmt w:val="bullet"/>
+      <w:lvlText w:val=""/>
+      <w:lvlJc w:val="left"/>
+      <w:pPr>
+        <w:ind w:left="4320" w:hanging="360"/>
+      </w:pPr>
+      <w:rPr>
+        <w:rFonts w:ascii="Wingdings" w:hAnsi="Wingdings" w:hint="default"/>
+      </w:rPr>
+    </w:lvl>
+    <w:lvl w:ilvl="6" w:tplc="04090001" w:tentative="1">
+      <w:start w:val="1"/>
+      <w:numFmt w:val="bullet"/>
+      <w:lvlText w:val=""/>
+      <w:lvlJc w:val="left"/>
+      <w:pPr>
+        <w:ind w:left="5040" w:hanging="360"/>
+      </w:pPr>
+      <w:rPr>
+        <w:rFonts w:ascii="Symbol" w:hAnsi="Symbol" w:hint="default"/>
+      </w:rPr>
+    </w:lvl>
+    <w:lvl w:ilvl="7" w:tplc="04090003" w:tentative="1">
+      <w:start w:val="1"/>
+      <w:numFmt w:val="bullet"/>
+      <w:lvlText w:val="o"/>
+      <w:lvlJc w:val="left"/>
+      <w:pPr>
+        <w:ind w:left="5760" w:hanging="360"/>
+      </w:pPr>
+      <w:rPr>
+        <w:rFonts w:ascii="Courier New" w:hAnsi="Courier New" w:cs="Courier New" w:hint="default"/>
+      </w:rPr>
+    </w:lvl>
+    <w:lvl w:ilvl="8" w:tplc="04090005" w:tentative="1">
+      <w:start w:val="1"/>
+      <w:numFmt w:val="bullet"/>
+      <w:lvlText w:val=""/>
+      <w:lvlJc w:val="left"/>
+      <w:pPr>
+        <w:ind w:left="6480" w:hanging="360"/>
+      </w:pPr>
+      <w:rPr>
+        <w:rFonts w:ascii="Wingdings" w:hAnsi="Wingdings" w:hint="default"/>
+      </w:rPr>
+    </w:lvl>
+  </w:abstractNum>
+  <w:abstractNum w:abstractNumId="8" w15:restartNumberingAfterBreak="0">
     <w:nsid w:val="37893749"/>
     <w:multiLevelType w:val="hybridMultilevel"/>
     <w:tmpl w:val="30266FD4"/>
@@ -3094,7 +5896,7 @@
       </w:rPr>
     </w:lvl>
   </w:abstractNum>
-  <w:abstractNum w:abstractNumId="5" w15:restartNumberingAfterBreak="0">
+  <w:abstractNum w:abstractNumId="9" w15:restartNumberingAfterBreak="0">
     <w:nsid w:val="3DA64EA1"/>
     <w:multiLevelType w:val="hybridMultilevel"/>
     <w:tmpl w:val="5B309D3A"/>
@@ -3207,7 +6009,7 @@
       </w:rPr>
     </w:lvl>
   </w:abstractNum>
-  <w:abstractNum w:abstractNumId="6" w15:restartNumberingAfterBreak="0">
+  <w:abstractNum w:abstractNumId="10" w15:restartNumberingAfterBreak="0">
     <w:nsid w:val="5C696A84"/>
     <w:multiLevelType w:val="hybridMultilevel"/>
     <w:tmpl w:val="DC649AEC"/>
@@ -3320,7 +6122,120 @@
       </w:rPr>
     </w:lvl>
   </w:abstractNum>
-  <w:abstractNum w:abstractNumId="7" w15:restartNumberingAfterBreak="0">
+  <w:abstractNum w:abstractNumId="11" w15:restartNumberingAfterBreak="0">
+    <w:nsid w:val="67D40E7C"/>
+    <w:multiLevelType w:val="hybridMultilevel"/>
+    <w:tmpl w:val="9BA486EE"/>
+    <w:lvl w:ilvl="0" w:tplc="04090003">
+      <w:start w:val="1"/>
+      <w:numFmt w:val="bullet"/>
+      <w:lvlText w:val="o"/>
+      <w:lvlJc w:val="left"/>
+      <w:pPr>
+        <w:ind w:left="720" w:hanging="360"/>
+      </w:pPr>
+      <w:rPr>
+        <w:rFonts w:ascii="Courier New" w:hAnsi="Courier New" w:cs="Courier New" w:hint="default"/>
+      </w:rPr>
+    </w:lvl>
+    <w:lvl w:ilvl="1" w:tplc="04090003">
+      <w:start w:val="1"/>
+      <w:numFmt w:val="bullet"/>
+      <w:lvlText w:val="o"/>
+      <w:lvlJc w:val="left"/>
+      <w:pPr>
+        <w:ind w:left="1440" w:hanging="360"/>
+      </w:pPr>
+      <w:rPr>
+        <w:rFonts w:ascii="Courier New" w:hAnsi="Courier New" w:cs="Courier New" w:hint="default"/>
+      </w:rPr>
+    </w:lvl>
+    <w:lvl w:ilvl="2" w:tplc="04090005">
+      <w:start w:val="1"/>
+      <w:numFmt w:val="bullet"/>
+      <w:lvlText w:val=""/>
+      <w:lvlJc w:val="left"/>
+      <w:pPr>
+        <w:ind w:left="2160" w:hanging="360"/>
+      </w:pPr>
+      <w:rPr>
+        <w:rFonts w:ascii="Wingdings" w:hAnsi="Wingdings" w:hint="default"/>
+      </w:rPr>
+    </w:lvl>
+    <w:lvl w:ilvl="3" w:tplc="04090001">
+      <w:start w:val="1"/>
+      <w:numFmt w:val="bullet"/>
+      <w:lvlText w:val=""/>
+      <w:lvlJc w:val="left"/>
+      <w:pPr>
+        <w:ind w:left="2880" w:hanging="360"/>
+      </w:pPr>
+      <w:rPr>
+        <w:rFonts w:ascii="Symbol" w:hAnsi="Symbol" w:hint="default"/>
+      </w:rPr>
+    </w:lvl>
+    <w:lvl w:ilvl="4" w:tplc="04090003" w:tentative="1">
+      <w:start w:val="1"/>
+      <w:numFmt w:val="bullet"/>
+      <w:lvlText w:val="o"/>
+      <w:lvlJc w:val="left"/>
+      <w:pPr>
+        <w:ind w:left="3600" w:hanging="360"/>
+      </w:pPr>
+      <w:rPr>
+        <w:rFonts w:ascii="Courier New" w:hAnsi="Courier New" w:cs="Courier New" w:hint="default"/>
+      </w:rPr>
+    </w:lvl>
+    <w:lvl w:ilvl="5" w:tplc="04090005" w:tentative="1">
+      <w:start w:val="1"/>
+      <w:numFmt w:val="bullet"/>
+      <w:lvlText w:val=""/>
+      <w:lvlJc w:val="left"/>
+      <w:pPr>
+        <w:ind w:left="4320" w:hanging="360"/>
+      </w:pPr>
+      <w:rPr>
+        <w:rFonts w:ascii="Wingdings" w:hAnsi="Wingdings" w:hint="default"/>
+      </w:rPr>
+    </w:lvl>
+    <w:lvl w:ilvl="6" w:tplc="04090001" w:tentative="1">
+      <w:start w:val="1"/>
+      <w:numFmt w:val="bullet"/>
+      <w:lvlText w:val=""/>
+      <w:lvlJc w:val="left"/>
+      <w:pPr>
+        <w:ind w:left="5040" w:hanging="360"/>
+      </w:pPr>
+      <w:rPr>
+        <w:rFonts w:ascii="Symbol" w:hAnsi="Symbol" w:hint="default"/>
+      </w:rPr>
+    </w:lvl>
+    <w:lvl w:ilvl="7" w:tplc="04090003" w:tentative="1">
+      <w:start w:val="1"/>
+      <w:numFmt w:val="bullet"/>
+      <w:lvlText w:val="o"/>
+      <w:lvlJc w:val="left"/>
+      <w:pPr>
+        <w:ind w:left="5760" w:hanging="360"/>
+      </w:pPr>
+      <w:rPr>
+        <w:rFonts w:ascii="Courier New" w:hAnsi="Courier New" w:cs="Courier New" w:hint="default"/>
+      </w:rPr>
+    </w:lvl>
+    <w:lvl w:ilvl="8" w:tplc="04090005" w:tentative="1">
+      <w:start w:val="1"/>
+      <w:numFmt w:val="bullet"/>
+      <w:lvlText w:val=""/>
+      <w:lvlJc w:val="left"/>
+      <w:pPr>
+        <w:ind w:left="6480" w:hanging="360"/>
+      </w:pPr>
+      <w:rPr>
+        <w:rFonts w:ascii="Wingdings" w:hAnsi="Wingdings" w:hint="default"/>
+      </w:rPr>
+    </w:lvl>
+  </w:abstractNum>
+  <w:abstractNum w:abstractNumId="12" w15:restartNumberingAfterBreak="0">
     <w:nsid w:val="68AB4355"/>
     <w:multiLevelType w:val="hybridMultilevel"/>
     <w:tmpl w:val="0B203272"/>
@@ -3420,22 +6335,37 @@
     <w:abstractNumId w:val="0"/>
   </w:num>
   <w:num w:numId="3" w16cid:durableId="213202284">
+    <w:abstractNumId w:val="5"/>
+  </w:num>
+  <w:num w:numId="4" w16cid:durableId="618420159">
+    <w:abstractNumId w:val="12"/>
+  </w:num>
+  <w:num w:numId="5" w16cid:durableId="2060203567">
+    <w:abstractNumId w:val="10"/>
+  </w:num>
+  <w:num w:numId="6" w16cid:durableId="1642341461">
+    <w:abstractNumId w:val="4"/>
+  </w:num>
+  <w:num w:numId="7" w16cid:durableId="590092343">
+    <w:abstractNumId w:val="8"/>
+  </w:num>
+  <w:num w:numId="8" w16cid:durableId="1120687220">
+    <w:abstractNumId w:val="9"/>
+  </w:num>
+  <w:num w:numId="9" w16cid:durableId="1462918528">
+    <w:abstractNumId w:val="7"/>
+  </w:num>
+  <w:num w:numId="10" w16cid:durableId="1641224083">
+    <w:abstractNumId w:val="2"/>
+  </w:num>
+  <w:num w:numId="11" w16cid:durableId="655451145">
+    <w:abstractNumId w:val="11"/>
+  </w:num>
+  <w:num w:numId="12" w16cid:durableId="289019204">
     <w:abstractNumId w:val="3"/>
   </w:num>
-  <w:num w:numId="4" w16cid:durableId="618420159">
-    <w:abstractNumId w:val="7"/>
-  </w:num>
-  <w:num w:numId="5" w16cid:durableId="2060203567">
+  <w:num w:numId="13" w16cid:durableId="1009991942">
     <w:abstractNumId w:val="6"/>
-  </w:num>
-  <w:num w:numId="6" w16cid:durableId="1642341461">
-    <w:abstractNumId w:val="2"/>
-  </w:num>
-  <w:num w:numId="7" w16cid:durableId="590092343">
-    <w:abstractNumId w:val="4"/>
-  </w:num>
-  <w:num w:numId="8" w16cid:durableId="1120687220">
-    <w:abstractNumId w:val="5"/>
   </w:num>
 </w:numbering>
 </file>
@@ -3564,6 +6494,7 @@
     <w:lsdException w:name="HTML Sample" w:semiHidden="1" w:unhideWhenUsed="1"/>
     <w:lsdException w:name="HTML Typewriter" w:semiHidden="1" w:unhideWhenUsed="1"/>
     <w:lsdException w:name="HTML Variable" w:semiHidden="1" w:unhideWhenUsed="1"/>
+    <w:lsdException w:name="Normal Table" w:semiHidden="1" w:unhideWhenUsed="1"/>
     <w:lsdException w:name="annotation subject" w:semiHidden="1" w:unhideWhenUsed="1"/>
     <w:lsdException w:name="No List" w:semiHidden="1" w:unhideWhenUsed="1"/>
     <w:lsdException w:name="Outline List 1" w:semiHidden="1" w:unhideWhenUsed="1"/>
@@ -3606,8 +6537,11 @@
     <w:lsdException w:name="Table Contemporary" w:semiHidden="1" w:unhideWhenUsed="1"/>
     <w:lsdException w:name="Table Elegant" w:semiHidden="1" w:unhideWhenUsed="1"/>
     <w:lsdException w:name="Table Professional" w:semiHidden="1" w:unhideWhenUsed="1"/>
+    <w:lsdException w:name="Table Subtle 1" w:semiHidden="1" w:unhideWhenUsed="1"/>
     <w:lsdException w:name="Table Subtle 2" w:semiHidden="1" w:unhideWhenUsed="1"/>
     <w:lsdException w:name="Table Web 1" w:semiHidden="1" w:unhideWhenUsed="1"/>
+    <w:lsdException w:name="Table Web 2" w:semiHidden="1" w:unhideWhenUsed="1"/>
+    <w:lsdException w:name="Table Web 3" w:semiHidden="1" w:unhideWhenUsed="1"/>
     <w:lsdException w:name="Balloon Text" w:semiHidden="1" w:unhideWhenUsed="1"/>
     <w:lsdException w:name="Table Grid" w:uiPriority="39"/>
     <w:lsdException w:name="Table Theme" w:semiHidden="1" w:unhideWhenUsed="1"/>

</xml_diff>